<commit_message>
enhance UI with Google Fonts and update color scheme
</commit_message>
<xml_diff>
--- a/Documents/Group38_PUSL2023-FinalReport.docx
+++ b/Documents/Group38_PUSL2023-FinalReport.docx
@@ -85,7 +85,7 @@
           <w:lang w:val="en-US" w:bidi="ar-SA"/>
         </w:rPr>
         <w:drawing>
-          <wp:inline distT="0" distB="0" distL="0" distR="0" wp14:anchorId="1DFC39A5" wp14:editId="58153BC9">
+          <wp:inline distT="0" distB="0" distL="0" distR="0" wp14:anchorId="1DFC39A5" wp14:editId="7ED6BA88">
             <wp:extent cx="2130725" cy="1364810"/>
             <wp:effectExtent l="0" t="0" r="0" b="0"/>
             <wp:docPr id="14" name="Picture 14"/>
@@ -1040,7 +1040,7 @@
           <w:lang w:val="en-US" w:bidi="ar-SA"/>
         </w:rPr>
         <w:drawing>
-          <wp:anchor distT="0" distB="0" distL="114300" distR="114300" simplePos="0" relativeHeight="251660288" behindDoc="0" locked="0" layoutInCell="1" allowOverlap="1" wp14:anchorId="497ED6BC" wp14:editId="6A7CFD7B">
+          <wp:anchor distT="0" distB="0" distL="114300" distR="114300" simplePos="0" relativeHeight="251660288" behindDoc="0" locked="0" layoutInCell="1" allowOverlap="1" wp14:anchorId="497ED6BC" wp14:editId="62D77600">
             <wp:simplePos x="0" y="0"/>
             <wp:positionH relativeFrom="column">
               <wp:posOffset>3670711</wp:posOffset>
@@ -1194,8 +1194,6 @@
     <w:p/>
     <w:p/>
     <w:p/>
-    <w:p/>
-    <w:p/>
     <w:p>
       <w:pPr>
         <w:jc w:val="center"/>
@@ -1218,17 +1216,6 @@
     </w:p>
     <w:p>
       <w:pPr>
-        <w:rPr>
-          <w:b/>
-          <w:bCs/>
-          <w:sz w:val="40"/>
-          <w:szCs w:val="36"/>
-        </w:rPr>
-      </w:pPr>
-    </w:p>
-    <w:p>
-      <w:pPr>
-        <w:jc w:val="center"/>
         <w:rPr>
           <w:b/>
           <w:bCs/>
@@ -1264,17 +1251,6 @@
     <w:p>
       <w:pPr>
         <w:jc w:val="center"/>
-        <w:rPr>
-          <w:b/>
-          <w:bCs/>
-          <w:sz w:val="40"/>
-          <w:szCs w:val="36"/>
-        </w:rPr>
-      </w:pPr>
-    </w:p>
-    <w:p>
-      <w:pPr>
-        <w:jc w:val="center"/>
       </w:pPr>
       <w:r>
         <w:rPr>
@@ -1287,36 +1263,8 @@
         <w:t>.</w:t>
       </w:r>
     </w:p>
-    <w:p>
-      <w:pPr>
-        <w:jc w:val="center"/>
-      </w:pPr>
-    </w:p>
-    <w:p>
-      <w:pPr>
-        <w:jc w:val="center"/>
-      </w:pPr>
-    </w:p>
-    <w:p>
-      <w:pPr>
-        <w:jc w:val="center"/>
-      </w:pPr>
-    </w:p>
-    <w:p>
-      <w:pPr>
-        <w:jc w:val="center"/>
-      </w:pPr>
-    </w:p>
-    <w:p>
-      <w:pPr>
-        <w:jc w:val="center"/>
-      </w:pPr>
-    </w:p>
-    <w:p>
-      <w:pPr>
-        <w:jc w:val="center"/>
-      </w:pPr>
-    </w:p>
+    <w:p/>
+    <w:p/>
     <w:p>
       <w:pPr>
         <w:jc w:val="center"/>
@@ -1336,12 +1284,39 @@
           <w:szCs w:val="32"/>
           <w:u w:val="single"/>
         </w:rPr>
-        <w:t>Group - 38</w:t>
+        <w:t xml:space="preserve">Group </w:t>
+      </w:r>
+      <w:r>
+        <w:rPr>
+          <w:b/>
+          <w:bCs/>
+          <w:sz w:val="36"/>
+          <w:szCs w:val="32"/>
+          <w:u w:val="single"/>
+        </w:rPr>
+        <w:t>–</w:t>
+      </w:r>
+      <w:r>
+        <w:rPr>
+          <w:b/>
+          <w:bCs/>
+          <w:sz w:val="36"/>
+          <w:szCs w:val="32"/>
+          <w:u w:val="single"/>
+        </w:rPr>
+        <w:t xml:space="preserve"> 38</w:t>
       </w:r>
     </w:p>
     <w:p>
       <w:pPr>
         <w:jc w:val="center"/>
+        <w:rPr>
+          <w:b/>
+          <w:bCs/>
+          <w:sz w:val="36"/>
+          <w:szCs w:val="32"/>
+          <w:u w:val="single"/>
+        </w:rPr>
       </w:pPr>
     </w:p>
     <w:p>
@@ -1349,6 +1324,619 @@
         <w:jc w:val="center"/>
       </w:pPr>
     </w:p>
+    <w:tbl>
+      <w:tblPr>
+        <w:tblStyle w:val="TableGrid"/>
+        <w:tblW w:w="11340" w:type="dxa"/>
+        <w:tblInd w:w="-455" w:type="dxa"/>
+        <w:tblLook w:val="04A0" w:firstRow="1" w:lastRow="0" w:firstColumn="1" w:lastColumn="0" w:noHBand="0" w:noVBand="1"/>
+      </w:tblPr>
+      <w:tblGrid>
+        <w:gridCol w:w="1260"/>
+        <w:gridCol w:w="2250"/>
+        <w:gridCol w:w="1620"/>
+        <w:gridCol w:w="4050"/>
+        <w:gridCol w:w="2160"/>
+      </w:tblGrid>
+      <w:tr>
+        <w:tc>
+          <w:tcPr>
+            <w:tcW w:w="1260" w:type="dxa"/>
+          </w:tcPr>
+          <w:p>
+            <w:pPr>
+              <w:rPr>
+                <w:b/>
+                <w:bCs/>
+              </w:rPr>
+            </w:pPr>
+            <w:r>
+              <w:rPr>
+                <w:b/>
+                <w:bCs/>
+              </w:rPr>
+              <w:t>NSBM ID</w:t>
+            </w:r>
+          </w:p>
+        </w:tc>
+        <w:tc>
+          <w:tcPr>
+            <w:tcW w:w="2250" w:type="dxa"/>
+          </w:tcPr>
+          <w:p>
+            <w:pPr>
+              <w:rPr>
+                <w:b/>
+                <w:bCs/>
+              </w:rPr>
+            </w:pPr>
+            <w:r>
+              <w:rPr>
+                <w:b/>
+                <w:bCs/>
+              </w:rPr>
+              <w:t>NSBM Name</w:t>
+            </w:r>
+          </w:p>
+        </w:tc>
+        <w:tc>
+          <w:tcPr>
+            <w:tcW w:w="1620" w:type="dxa"/>
+          </w:tcPr>
+          <w:p>
+            <w:pPr>
+              <w:rPr>
+                <w:b/>
+                <w:bCs/>
+              </w:rPr>
+            </w:pPr>
+            <w:r>
+              <w:rPr>
+                <w:b/>
+                <w:bCs/>
+              </w:rPr>
+              <w:t>Plymouth ID</w:t>
+            </w:r>
+          </w:p>
+        </w:tc>
+        <w:tc>
+          <w:tcPr>
+            <w:tcW w:w="4050" w:type="dxa"/>
+          </w:tcPr>
+          <w:p>
+            <w:pPr>
+              <w:rPr>
+                <w:b/>
+                <w:bCs/>
+              </w:rPr>
+            </w:pPr>
+            <w:r>
+              <w:rPr>
+                <w:b/>
+                <w:bCs/>
+              </w:rPr>
+              <w:t>Plymouth Name</w:t>
+            </w:r>
+          </w:p>
+        </w:tc>
+        <w:tc>
+          <w:tcPr>
+            <w:tcW w:w="2160" w:type="dxa"/>
+          </w:tcPr>
+          <w:p>
+            <w:pPr>
+              <w:rPr>
+                <w:b/>
+                <w:bCs/>
+              </w:rPr>
+            </w:pPr>
+            <w:r>
+              <w:rPr>
+                <w:b/>
+                <w:bCs/>
+              </w:rPr>
+              <w:t>Degree Program</w:t>
+            </w:r>
+          </w:p>
+        </w:tc>
+      </w:tr>
+      <w:tr>
+        <w:tc>
+          <w:tcPr>
+            <w:tcW w:w="1260" w:type="dxa"/>
+          </w:tcPr>
+          <w:p>
+            <w:r>
+              <w:t>30399</w:t>
+            </w:r>
+          </w:p>
+        </w:tc>
+        <w:tc>
+          <w:tcPr>
+            <w:tcW w:w="2250" w:type="dxa"/>
+          </w:tcPr>
+          <w:p>
+            <w:r>
+              <w:t xml:space="preserve">JWD </w:t>
+            </w:r>
+            <w:proofErr w:type="spellStart"/>
+            <w:r>
+              <w:t>Kavinda</w:t>
+            </w:r>
+            <w:proofErr w:type="spellEnd"/>
+          </w:p>
+        </w:tc>
+        <w:tc>
+          <w:tcPr>
+            <w:tcW w:w="1620" w:type="dxa"/>
+          </w:tcPr>
+          <w:p>
+            <w:r>
+              <w:t>10952523</w:t>
+            </w:r>
+          </w:p>
+        </w:tc>
+        <w:tc>
+          <w:tcPr>
+            <w:tcW w:w="4050" w:type="dxa"/>
+          </w:tcPr>
+          <w:p>
+            <w:r>
+              <w:t xml:space="preserve">Jayawardena </w:t>
+            </w:r>
+            <w:proofErr w:type="spellStart"/>
+            <w:r>
+              <w:t>Kavinda</w:t>
+            </w:r>
+            <w:proofErr w:type="spellEnd"/>
+          </w:p>
+        </w:tc>
+        <w:tc>
+          <w:tcPr>
+            <w:tcW w:w="2160" w:type="dxa"/>
+          </w:tcPr>
+          <w:p>
+            <w:r>
+              <w:t>SE</w:t>
+            </w:r>
+          </w:p>
+        </w:tc>
+      </w:tr>
+      <w:tr>
+        <w:tc>
+          <w:tcPr>
+            <w:tcW w:w="1260" w:type="dxa"/>
+          </w:tcPr>
+          <w:p>
+            <w:r>
+              <w:t>29981</w:t>
+            </w:r>
+          </w:p>
+        </w:tc>
+        <w:tc>
+          <w:tcPr>
+            <w:tcW w:w="2250" w:type="dxa"/>
+          </w:tcPr>
+          <w:p>
+            <w:r>
+              <w:t>DD Hewage</w:t>
+            </w:r>
+          </w:p>
+        </w:tc>
+        <w:tc>
+          <w:tcPr>
+            <w:tcW w:w="1620" w:type="dxa"/>
+          </w:tcPr>
+          <w:p>
+            <w:r>
+              <w:t>10952463</w:t>
+            </w:r>
+          </w:p>
+        </w:tc>
+        <w:tc>
+          <w:tcPr>
+            <w:tcW w:w="4050" w:type="dxa"/>
+          </w:tcPr>
+          <w:p>
+            <w:proofErr w:type="spellStart"/>
+            <w:r>
+              <w:t>Dulaj</w:t>
+            </w:r>
+            <w:proofErr w:type="spellEnd"/>
+            <w:r>
+              <w:t xml:space="preserve"> Hewage</w:t>
+            </w:r>
+          </w:p>
+        </w:tc>
+        <w:tc>
+          <w:tcPr>
+            <w:tcW w:w="2160" w:type="dxa"/>
+          </w:tcPr>
+          <w:p>
+            <w:r>
+              <w:t>SE</w:t>
+            </w:r>
+          </w:p>
+        </w:tc>
+      </w:tr>
+      <w:tr>
+        <w:tc>
+          <w:tcPr>
+            <w:tcW w:w="1260" w:type="dxa"/>
+          </w:tcPr>
+          <w:p>
+            <w:r>
+              <w:t>29676</w:t>
+            </w:r>
+          </w:p>
+        </w:tc>
+        <w:tc>
+          <w:tcPr>
+            <w:tcW w:w="2250" w:type="dxa"/>
+          </w:tcPr>
+          <w:p>
+            <w:r>
+              <w:t>DAD Wijesinghe</w:t>
+            </w:r>
+          </w:p>
+        </w:tc>
+        <w:tc>
+          <w:tcPr>
+            <w:tcW w:w="1620" w:type="dxa"/>
+          </w:tcPr>
+          <w:p>
+            <w:r>
+              <w:t>10952470</w:t>
+            </w:r>
+          </w:p>
+        </w:tc>
+        <w:tc>
+          <w:tcPr>
+            <w:tcW w:w="4050" w:type="dxa"/>
+          </w:tcPr>
+          <w:p>
+            <w:proofErr w:type="spellStart"/>
+            <w:r>
+              <w:t>Unagollage</w:t>
+            </w:r>
+            <w:proofErr w:type="spellEnd"/>
+            <w:r>
+              <w:t xml:space="preserve"> Wijesinghe</w:t>
+            </w:r>
+          </w:p>
+        </w:tc>
+        <w:tc>
+          <w:tcPr>
+            <w:tcW w:w="2160" w:type="dxa"/>
+          </w:tcPr>
+          <w:p>
+            <w:r>
+              <w:t>SE</w:t>
+            </w:r>
+          </w:p>
+        </w:tc>
+      </w:tr>
+      <w:tr>
+        <w:tc>
+          <w:tcPr>
+            <w:tcW w:w="1260" w:type="dxa"/>
+          </w:tcPr>
+          <w:p>
+            <w:r>
+              <w:t>29590</w:t>
+            </w:r>
+          </w:p>
+        </w:tc>
+        <w:tc>
+          <w:tcPr>
+            <w:tcW w:w="2250" w:type="dxa"/>
+          </w:tcPr>
+          <w:p>
+            <w:r>
+              <w:t xml:space="preserve">WVW </w:t>
+            </w:r>
+            <w:proofErr w:type="spellStart"/>
+            <w:r>
+              <w:t>Sirimewan</w:t>
+            </w:r>
+            <w:proofErr w:type="spellEnd"/>
+          </w:p>
+        </w:tc>
+        <w:tc>
+          <w:tcPr>
+            <w:tcW w:w="1620" w:type="dxa"/>
+          </w:tcPr>
+          <w:p>
+            <w:r>
+              <w:t>10952545</w:t>
+            </w:r>
+          </w:p>
+        </w:tc>
+        <w:tc>
+          <w:tcPr>
+            <w:tcW w:w="4050" w:type="dxa"/>
+          </w:tcPr>
+          <w:p>
+            <w:proofErr w:type="spellStart"/>
+            <w:r>
+              <w:t>Witharamalage</w:t>
+            </w:r>
+            <w:proofErr w:type="spellEnd"/>
+            <w:r>
+              <w:t xml:space="preserve"> </w:t>
+            </w:r>
+            <w:proofErr w:type="spellStart"/>
+            <w:r>
+              <w:t>Sirimewan</w:t>
+            </w:r>
+            <w:proofErr w:type="spellEnd"/>
+          </w:p>
+        </w:tc>
+        <w:tc>
+          <w:tcPr>
+            <w:tcW w:w="2160" w:type="dxa"/>
+          </w:tcPr>
+          <w:p>
+            <w:r>
+              <w:t>SE</w:t>
+            </w:r>
+          </w:p>
+        </w:tc>
+      </w:tr>
+      <w:tr>
+        <w:tc>
+          <w:tcPr>
+            <w:tcW w:w="1260" w:type="dxa"/>
+          </w:tcPr>
+          <w:p>
+            <w:r>
+              <w:t>29905</w:t>
+            </w:r>
+          </w:p>
+        </w:tc>
+        <w:tc>
+          <w:tcPr>
+            <w:tcW w:w="2250" w:type="dxa"/>
+          </w:tcPr>
+          <w:p>
+            <w:r>
+              <w:t>PDT Heenatigala</w:t>
+            </w:r>
+          </w:p>
+        </w:tc>
+        <w:tc>
+          <w:tcPr>
+            <w:tcW w:w="1620" w:type="dxa"/>
+          </w:tcPr>
+          <w:p>
+            <w:r>
+              <w:t>10952565</w:t>
+            </w:r>
+          </w:p>
+        </w:tc>
+        <w:tc>
+          <w:tcPr>
+            <w:tcW w:w="4050" w:type="dxa"/>
+          </w:tcPr>
+          <w:p>
+            <w:proofErr w:type="spellStart"/>
+            <w:r>
+              <w:t>Pathiranage</w:t>
+            </w:r>
+            <w:proofErr w:type="spellEnd"/>
+            <w:r>
+              <w:t xml:space="preserve"> </w:t>
+            </w:r>
+            <w:proofErr w:type="spellStart"/>
+            <w:r>
+              <w:t>Didula</w:t>
+            </w:r>
+            <w:proofErr w:type="spellEnd"/>
+            <w:r>
+              <w:t xml:space="preserve"> </w:t>
+            </w:r>
+            <w:proofErr w:type="spellStart"/>
+            <w:r>
+              <w:t>Theekshana</w:t>
+            </w:r>
+            <w:proofErr w:type="spellEnd"/>
+          </w:p>
+        </w:tc>
+        <w:tc>
+          <w:tcPr>
+            <w:tcW w:w="2160" w:type="dxa"/>
+          </w:tcPr>
+          <w:p>
+            <w:r>
+              <w:t>SE</w:t>
+            </w:r>
+          </w:p>
+        </w:tc>
+      </w:tr>
+      <w:tr>
+        <w:tc>
+          <w:tcPr>
+            <w:tcW w:w="1260" w:type="dxa"/>
+          </w:tcPr>
+          <w:p>
+            <w:r>
+              <w:t>31863</w:t>
+            </w:r>
+          </w:p>
+        </w:tc>
+        <w:tc>
+          <w:tcPr>
+            <w:tcW w:w="2250" w:type="dxa"/>
+          </w:tcPr>
+          <w:p>
+            <w:r>
+              <w:t>DTT Perera</w:t>
+            </w:r>
+          </w:p>
+        </w:tc>
+        <w:tc>
+          <w:tcPr>
+            <w:tcW w:w="1620" w:type="dxa"/>
+          </w:tcPr>
+          <w:p>
+            <w:r>
+              <w:t>10953075</w:t>
+            </w:r>
+          </w:p>
+        </w:tc>
+        <w:tc>
+          <w:tcPr>
+            <w:tcW w:w="4050" w:type="dxa"/>
+          </w:tcPr>
+          <w:p>
+            <w:proofErr w:type="spellStart"/>
+            <w:r>
+              <w:t>Duwage</w:t>
+            </w:r>
+            <w:proofErr w:type="spellEnd"/>
+            <w:r>
+              <w:t xml:space="preserve"> Perera</w:t>
+            </w:r>
+          </w:p>
+        </w:tc>
+        <w:tc>
+          <w:tcPr>
+            <w:tcW w:w="2160" w:type="dxa"/>
+          </w:tcPr>
+          <w:p>
+            <w:r>
+              <w:t>SE</w:t>
+            </w:r>
+          </w:p>
+        </w:tc>
+      </w:tr>
+      <w:tr>
+        <w:tc>
+          <w:tcPr>
+            <w:tcW w:w="1260" w:type="dxa"/>
+          </w:tcPr>
+          <w:p>
+            <w:r>
+              <w:t>30202</w:t>
+            </w:r>
+          </w:p>
+        </w:tc>
+        <w:tc>
+          <w:tcPr>
+            <w:tcW w:w="2250" w:type="dxa"/>
+          </w:tcPr>
+          <w:p>
+            <w:r>
+              <w:t>CD Abeykoon</w:t>
+            </w:r>
+          </w:p>
+        </w:tc>
+        <w:tc>
+          <w:tcPr>
+            <w:tcW w:w="1620" w:type="dxa"/>
+          </w:tcPr>
+          <w:p>
+            <w:r>
+              <w:t>10952645</w:t>
+            </w:r>
+          </w:p>
+        </w:tc>
+        <w:tc>
+          <w:tcPr>
+            <w:tcW w:w="4050" w:type="dxa"/>
+          </w:tcPr>
+          <w:p>
+            <w:proofErr w:type="spellStart"/>
+            <w:r>
+              <w:t>Chamathka</w:t>
+            </w:r>
+            <w:proofErr w:type="spellEnd"/>
+            <w:r>
+              <w:t xml:space="preserve"> Abeykoon</w:t>
+            </w:r>
+          </w:p>
+        </w:tc>
+        <w:tc>
+          <w:tcPr>
+            <w:tcW w:w="2160" w:type="dxa"/>
+          </w:tcPr>
+          <w:p>
+            <w:r>
+              <w:t>SE</w:t>
+            </w:r>
+          </w:p>
+        </w:tc>
+      </w:tr>
+      <w:tr>
+        <w:tc>
+          <w:tcPr>
+            <w:tcW w:w="1260" w:type="dxa"/>
+          </w:tcPr>
+          <w:p>
+            <w:r>
+              <w:t>30224</w:t>
+            </w:r>
+          </w:p>
+        </w:tc>
+        <w:tc>
+          <w:tcPr>
+            <w:tcW w:w="2250" w:type="dxa"/>
+          </w:tcPr>
+          <w:p>
+            <w:r>
+              <w:t>MSI Rathnayaka</w:t>
+            </w:r>
+          </w:p>
+        </w:tc>
+        <w:tc>
+          <w:tcPr>
+            <w:tcW w:w="1620" w:type="dxa"/>
+          </w:tcPr>
+          <w:p>
+            <w:r>
+              <w:t>10952629</w:t>
+            </w:r>
+          </w:p>
+        </w:tc>
+        <w:tc>
+          <w:tcPr>
+            <w:tcW w:w="4050" w:type="dxa"/>
+          </w:tcPr>
+          <w:p>
+            <w:r>
+              <w:t xml:space="preserve">Rathnayaka </w:t>
+            </w:r>
+            <w:proofErr w:type="spellStart"/>
+            <w:r>
+              <w:t>Rathnayaka</w:t>
+            </w:r>
+            <w:proofErr w:type="spellEnd"/>
+          </w:p>
+        </w:tc>
+        <w:tc>
+          <w:tcPr>
+            <w:tcW w:w="2160" w:type="dxa"/>
+          </w:tcPr>
+          <w:p>
+            <w:r>
+              <w:t>SE</w:t>
+            </w:r>
+          </w:p>
+        </w:tc>
+      </w:tr>
+    </w:tbl>
+    <w:p/>
+    <w:p>
+      <w:pPr>
+        <w:jc w:val="center"/>
+      </w:pPr>
+    </w:p>
+    <w:p>
+      <w:pPr>
+        <w:jc w:val="center"/>
+      </w:pPr>
+    </w:p>
+    <w:p/>
     <w:sdt>
       <w:sdtPr>
         <w:rPr>
@@ -1402,7 +1990,7 @@
           <w:r>
             <w:fldChar w:fldCharType="separate"/>
           </w:r>
-          <w:hyperlink w:anchor="_Toc194360543" w:history="1">
+          <w:hyperlink w:anchor="_Toc194415052" w:history="1">
             <w:r>
               <w:rPr>
                 <w:rStyle w:val="Hyperlink"/>
@@ -1429,7 +2017,7 @@
                 <w:noProof/>
                 <w:webHidden/>
               </w:rPr>
-              <w:instrText xml:space="preserve"> PAGEREF _Toc194360543 \h </w:instrText>
+              <w:instrText xml:space="preserve"> PAGEREF _Toc194415052 \h </w:instrText>
             </w:r>
             <w:r>
               <w:rPr>
@@ -1476,7 +2064,7 @@
               <w14:ligatures w14:val="standardContextual"/>
             </w:rPr>
           </w:pPr>
-          <w:hyperlink w:anchor="_Toc194360544" w:history="1">
+          <w:hyperlink w:anchor="_Toc194415053" w:history="1">
             <w:r>
               <w:rPr>
                 <w:rStyle w:val="Hyperlink"/>
@@ -1521,7 +2109,7 @@
                 <w:noProof/>
                 <w:webHidden/>
               </w:rPr>
-              <w:instrText xml:space="preserve"> PAGEREF _Toc194360544 \h </w:instrText>
+              <w:instrText xml:space="preserve"> PAGEREF _Toc194415053 \h </w:instrText>
             </w:r>
             <w:r>
               <w:rPr>
@@ -1568,7 +2156,7 @@
               <w14:ligatures w14:val="standardContextual"/>
             </w:rPr>
           </w:pPr>
-          <w:hyperlink w:anchor="_Toc194360545" w:history="1">
+          <w:hyperlink w:anchor="_Toc194415054" w:history="1">
             <w:r>
               <w:rPr>
                 <w:rStyle w:val="Hyperlink"/>
@@ -1613,7 +2201,7 @@
                 <w:noProof/>
                 <w:webHidden/>
               </w:rPr>
-              <w:instrText xml:space="preserve"> PAGEREF _Toc194360545 \h </w:instrText>
+              <w:instrText xml:space="preserve"> PAGEREF _Toc194415054 \h </w:instrText>
             </w:r>
             <w:r>
               <w:rPr>
@@ -1660,7 +2248,7 @@
               <w14:ligatures w14:val="standardContextual"/>
             </w:rPr>
           </w:pPr>
-          <w:hyperlink w:anchor="_Toc194360546" w:history="1">
+          <w:hyperlink w:anchor="_Toc194415055" w:history="1">
             <w:r>
               <w:rPr>
                 <w:rStyle w:val="Hyperlink"/>
@@ -1705,7 +2293,7 @@
                 <w:noProof/>
                 <w:webHidden/>
               </w:rPr>
-              <w:instrText xml:space="preserve"> PAGEREF _Toc194360546 \h </w:instrText>
+              <w:instrText xml:space="preserve"> PAGEREF _Toc194415055 \h </w:instrText>
             </w:r>
             <w:r>
               <w:rPr>
@@ -1752,7 +2340,7 @@
               <w14:ligatures w14:val="standardContextual"/>
             </w:rPr>
           </w:pPr>
-          <w:hyperlink w:anchor="_Toc194360547" w:history="1">
+          <w:hyperlink w:anchor="_Toc194415056" w:history="1">
             <w:r>
               <w:rPr>
                 <w:rStyle w:val="Hyperlink"/>
@@ -1797,7 +2385,7 @@
                 <w:noProof/>
                 <w:webHidden/>
               </w:rPr>
-              <w:instrText xml:space="preserve"> PAGEREF _Toc194360547 \h </w:instrText>
+              <w:instrText xml:space="preserve"> PAGEREF _Toc194415056 \h </w:instrText>
             </w:r>
             <w:r>
               <w:rPr>
@@ -1844,7 +2432,7 @@
               <w14:ligatures w14:val="standardContextual"/>
             </w:rPr>
           </w:pPr>
-          <w:hyperlink w:anchor="_Toc194360548" w:history="1">
+          <w:hyperlink w:anchor="_Toc194415057" w:history="1">
             <w:r>
               <w:rPr>
                 <w:rStyle w:val="Hyperlink"/>
@@ -1889,7 +2477,7 @@
                 <w:noProof/>
                 <w:webHidden/>
               </w:rPr>
-              <w:instrText xml:space="preserve"> PAGEREF _Toc194360548 \h </w:instrText>
+              <w:instrText xml:space="preserve"> PAGEREF _Toc194415057 \h </w:instrText>
             </w:r>
             <w:r>
               <w:rPr>
@@ -1936,7 +2524,7 @@
               <w14:ligatures w14:val="standardContextual"/>
             </w:rPr>
           </w:pPr>
-          <w:hyperlink w:anchor="_Toc194360549" w:history="1">
+          <w:hyperlink w:anchor="_Toc194415058" w:history="1">
             <w:r>
               <w:rPr>
                 <w:rStyle w:val="Hyperlink"/>
@@ -1981,7 +2569,7 @@
                 <w:noProof/>
                 <w:webHidden/>
               </w:rPr>
-              <w:instrText xml:space="preserve"> PAGEREF _Toc194360549 \h </w:instrText>
+              <w:instrText xml:space="preserve"> PAGEREF _Toc194415058 \h </w:instrText>
             </w:r>
             <w:r>
               <w:rPr>
@@ -2028,7 +2616,7 @@
               <w14:ligatures w14:val="standardContextual"/>
             </w:rPr>
           </w:pPr>
-          <w:hyperlink w:anchor="_Toc194360550" w:history="1">
+          <w:hyperlink w:anchor="_Toc194415059" w:history="1">
             <w:r>
               <w:rPr>
                 <w:rStyle w:val="Hyperlink"/>
@@ -2073,7 +2661,7 @@
                 <w:noProof/>
                 <w:webHidden/>
               </w:rPr>
-              <w:instrText xml:space="preserve"> PAGEREF _Toc194360550 \h </w:instrText>
+              <w:instrText xml:space="preserve"> PAGEREF _Toc194415059 \h </w:instrText>
             </w:r>
             <w:r>
               <w:rPr>
@@ -2120,7 +2708,7 @@
               <w14:ligatures w14:val="standardContextual"/>
             </w:rPr>
           </w:pPr>
-          <w:hyperlink w:anchor="_Toc194360551" w:history="1">
+          <w:hyperlink w:anchor="_Toc194415060" w:history="1">
             <w:r>
               <w:rPr>
                 <w:rStyle w:val="Hyperlink"/>
@@ -2165,7 +2753,7 @@
                 <w:noProof/>
                 <w:webHidden/>
               </w:rPr>
-              <w:instrText xml:space="preserve"> PAGEREF _Toc194360551 \h </w:instrText>
+              <w:instrText xml:space="preserve"> PAGEREF _Toc194415060 \h </w:instrText>
             </w:r>
             <w:r>
               <w:rPr>
@@ -2212,7 +2800,7 @@
               <w14:ligatures w14:val="standardContextual"/>
             </w:rPr>
           </w:pPr>
-          <w:hyperlink w:anchor="_Toc194360552" w:history="1">
+          <w:hyperlink w:anchor="_Toc194415061" w:history="1">
             <w:r>
               <w:rPr>
                 <w:rStyle w:val="Hyperlink"/>
@@ -2257,7 +2845,7 @@
                 <w:noProof/>
                 <w:webHidden/>
               </w:rPr>
-              <w:instrText xml:space="preserve"> PAGEREF _Toc194360552 \h </w:instrText>
+              <w:instrText xml:space="preserve"> PAGEREF _Toc194415061 \h </w:instrText>
             </w:r>
             <w:r>
               <w:rPr>
@@ -2304,7 +2892,7 @@
               <w14:ligatures w14:val="standardContextual"/>
             </w:rPr>
           </w:pPr>
-          <w:hyperlink w:anchor="_Toc194360553" w:history="1">
+          <w:hyperlink w:anchor="_Toc194415062" w:history="1">
             <w:r>
               <w:rPr>
                 <w:rStyle w:val="Hyperlink"/>
@@ -2349,7 +2937,7 @@
                 <w:noProof/>
                 <w:webHidden/>
               </w:rPr>
-              <w:instrText xml:space="preserve"> PAGEREF _Toc194360553 \h </w:instrText>
+              <w:instrText xml:space="preserve"> PAGEREF _Toc194415062 \h </w:instrText>
             </w:r>
             <w:r>
               <w:rPr>
@@ -2395,7 +2983,7 @@
               <w14:ligatures w14:val="standardContextual"/>
             </w:rPr>
           </w:pPr>
-          <w:hyperlink w:anchor="_Toc194360554" w:history="1">
+          <w:hyperlink w:anchor="_Toc194415063" w:history="1">
             <w:r>
               <w:rPr>
                 <w:rStyle w:val="Hyperlink"/>
@@ -2423,7 +3011,7 @@
                 <w:noProof/>
                 <w:webHidden/>
               </w:rPr>
-              <w:instrText xml:space="preserve"> PAGEREF _Toc194360554 \h </w:instrText>
+              <w:instrText xml:space="preserve"> PAGEREF _Toc194415063 \h </w:instrText>
             </w:r>
             <w:r>
               <w:rPr>
@@ -2470,7 +3058,7 @@
               <w14:ligatures w14:val="standardContextual"/>
             </w:rPr>
           </w:pPr>
-          <w:hyperlink w:anchor="_Toc194360555" w:history="1">
+          <w:hyperlink w:anchor="_Toc194415064" w:history="1">
             <w:r>
               <w:rPr>
                 <w:rStyle w:val="Hyperlink"/>
@@ -2515,7 +3103,7 @@
                 <w:noProof/>
                 <w:webHidden/>
               </w:rPr>
-              <w:instrText xml:space="preserve"> PAGEREF _Toc194360555 \h </w:instrText>
+              <w:instrText xml:space="preserve"> PAGEREF _Toc194415064 \h </w:instrText>
             </w:r>
             <w:r>
               <w:rPr>
@@ -2562,7 +3150,7 @@
               <w14:ligatures w14:val="standardContextual"/>
             </w:rPr>
           </w:pPr>
-          <w:hyperlink w:anchor="_Toc194360556" w:history="1">
+          <w:hyperlink w:anchor="_Toc194415065" w:history="1">
             <w:r>
               <w:rPr>
                 <w:rStyle w:val="Hyperlink"/>
@@ -2607,7 +3195,7 @@
                 <w:noProof/>
                 <w:webHidden/>
               </w:rPr>
-              <w:instrText xml:space="preserve"> PAGEREF _Toc194360556 \h </w:instrText>
+              <w:instrText xml:space="preserve"> PAGEREF _Toc194415065 \h </w:instrText>
             </w:r>
             <w:r>
               <w:rPr>
@@ -2654,7 +3242,7 @@
               <w14:ligatures w14:val="standardContextual"/>
             </w:rPr>
           </w:pPr>
-          <w:hyperlink w:anchor="_Toc194360557" w:history="1">
+          <w:hyperlink w:anchor="_Toc194415066" w:history="1">
             <w:r>
               <w:rPr>
                 <w:rStyle w:val="Hyperlink"/>
@@ -2699,7 +3287,7 @@
                 <w:noProof/>
                 <w:webHidden/>
               </w:rPr>
-              <w:instrText xml:space="preserve"> PAGEREF _Toc194360557 \h </w:instrText>
+              <w:instrText xml:space="preserve"> PAGEREF _Toc194415066 \h </w:instrText>
             </w:r>
             <w:r>
               <w:rPr>
@@ -2746,7 +3334,7 @@
               <w14:ligatures w14:val="standardContextual"/>
             </w:rPr>
           </w:pPr>
-          <w:hyperlink w:anchor="_Toc194360558" w:history="1">
+          <w:hyperlink w:anchor="_Toc194415067" w:history="1">
             <w:r>
               <w:rPr>
                 <w:rStyle w:val="Hyperlink"/>
@@ -2791,7 +3379,7 @@
                 <w:noProof/>
                 <w:webHidden/>
               </w:rPr>
-              <w:instrText xml:space="preserve"> PAGEREF _Toc194360558 \h </w:instrText>
+              <w:instrText xml:space="preserve"> PAGEREF _Toc194415067 \h </w:instrText>
             </w:r>
             <w:r>
               <w:rPr>
@@ -2838,7 +3426,7 @@
               <w14:ligatures w14:val="standardContextual"/>
             </w:rPr>
           </w:pPr>
-          <w:hyperlink w:anchor="_Toc194360559" w:history="1">
+          <w:hyperlink w:anchor="_Toc194415068" w:history="1">
             <w:r>
               <w:rPr>
                 <w:rStyle w:val="Hyperlink"/>
@@ -2883,7 +3471,7 @@
                 <w:noProof/>
                 <w:webHidden/>
               </w:rPr>
-              <w:instrText xml:space="preserve"> PAGEREF _Toc194360559 \h </w:instrText>
+              <w:instrText xml:space="preserve"> PAGEREF _Toc194415068 \h </w:instrText>
             </w:r>
             <w:r>
               <w:rPr>
@@ -2929,7 +3517,7 @@
               <w14:ligatures w14:val="standardContextual"/>
             </w:rPr>
           </w:pPr>
-          <w:hyperlink w:anchor="_Toc194360560" w:history="1">
+          <w:hyperlink w:anchor="_Toc194415069" w:history="1">
             <w:r>
               <w:rPr>
                 <w:rStyle w:val="Hyperlink"/>
@@ -2957,7 +3545,7 @@
                 <w:noProof/>
                 <w:webHidden/>
               </w:rPr>
-              <w:instrText xml:space="preserve"> PAGEREF _Toc194360560 \h </w:instrText>
+              <w:instrText xml:space="preserve"> PAGEREF _Toc194415069 \h </w:instrText>
             </w:r>
             <w:r>
               <w:rPr>
@@ -3004,7 +3592,7 @@
               <w14:ligatures w14:val="standardContextual"/>
             </w:rPr>
           </w:pPr>
-          <w:hyperlink w:anchor="_Toc194360561" w:history="1">
+          <w:hyperlink w:anchor="_Toc194415070" w:history="1">
             <w:r>
               <w:rPr>
                 <w:rStyle w:val="Hyperlink"/>
@@ -3049,7 +3637,7 @@
                 <w:noProof/>
                 <w:webHidden/>
               </w:rPr>
-              <w:instrText xml:space="preserve"> PAGEREF _Toc194360561 \h </w:instrText>
+              <w:instrText xml:space="preserve"> PAGEREF _Toc194415070 \h </w:instrText>
             </w:r>
             <w:r>
               <w:rPr>
@@ -3096,7 +3684,7 @@
               <w14:ligatures w14:val="standardContextual"/>
             </w:rPr>
           </w:pPr>
-          <w:hyperlink w:anchor="_Toc194360562" w:history="1">
+          <w:hyperlink w:anchor="_Toc194415071" w:history="1">
             <w:r>
               <w:rPr>
                 <w:rStyle w:val="Hyperlink"/>
@@ -3141,7 +3729,7 @@
                 <w:noProof/>
                 <w:webHidden/>
               </w:rPr>
-              <w:instrText xml:space="preserve"> PAGEREF _Toc194360562 \h </w:instrText>
+              <w:instrText xml:space="preserve"> PAGEREF _Toc194415071 \h </w:instrText>
             </w:r>
             <w:r>
               <w:rPr>
@@ -3188,7 +3776,7 @@
               <w14:ligatures w14:val="standardContextual"/>
             </w:rPr>
           </w:pPr>
-          <w:hyperlink w:anchor="_Toc194360563" w:history="1">
+          <w:hyperlink w:anchor="_Toc194415072" w:history="1">
             <w:r>
               <w:rPr>
                 <w:rStyle w:val="Hyperlink"/>
@@ -3233,7 +3821,7 @@
                 <w:noProof/>
                 <w:webHidden/>
               </w:rPr>
-              <w:instrText xml:space="preserve"> PAGEREF _Toc194360563 \h </w:instrText>
+              <w:instrText xml:space="preserve"> PAGEREF _Toc194415072 \h </w:instrText>
             </w:r>
             <w:r>
               <w:rPr>
@@ -3279,7 +3867,7 @@
               <w14:ligatures w14:val="standardContextual"/>
             </w:rPr>
           </w:pPr>
-          <w:hyperlink w:anchor="_Toc194360564" w:history="1">
+          <w:hyperlink w:anchor="_Toc194415073" w:history="1">
             <w:r>
               <w:rPr>
                 <w:rStyle w:val="Hyperlink"/>
@@ -3307,7 +3895,7 @@
                 <w:noProof/>
                 <w:webHidden/>
               </w:rPr>
-              <w:instrText xml:space="preserve"> PAGEREF _Toc194360564 \h </w:instrText>
+              <w:instrText xml:space="preserve"> PAGEREF _Toc194415073 \h </w:instrText>
             </w:r>
             <w:r>
               <w:rPr>
@@ -3354,7 +3942,7 @@
               <w14:ligatures w14:val="standardContextual"/>
             </w:rPr>
           </w:pPr>
-          <w:hyperlink w:anchor="_Toc194360565" w:history="1">
+          <w:hyperlink w:anchor="_Toc194415074" w:history="1">
             <w:r>
               <w:rPr>
                 <w:rStyle w:val="Hyperlink"/>
@@ -3399,7 +3987,7 @@
                 <w:noProof/>
                 <w:webHidden/>
               </w:rPr>
-              <w:instrText xml:space="preserve"> PAGEREF _Toc194360565 \h </w:instrText>
+              <w:instrText xml:space="preserve"> PAGEREF _Toc194415074 \h </w:instrText>
             </w:r>
             <w:r>
               <w:rPr>
@@ -3446,7 +4034,7 @@
               <w14:ligatures w14:val="standardContextual"/>
             </w:rPr>
           </w:pPr>
-          <w:hyperlink w:anchor="_Toc194360566" w:history="1">
+          <w:hyperlink w:anchor="_Toc194415075" w:history="1">
             <w:r>
               <w:rPr>
                 <w:rStyle w:val="Hyperlink"/>
@@ -3491,7 +4079,7 @@
                 <w:noProof/>
                 <w:webHidden/>
               </w:rPr>
-              <w:instrText xml:space="preserve"> PAGEREF _Toc194360566 \h </w:instrText>
+              <w:instrText xml:space="preserve"> PAGEREF _Toc194415075 \h </w:instrText>
             </w:r>
             <w:r>
               <w:rPr>
@@ -3538,7 +4126,7 @@
               <w14:ligatures w14:val="standardContextual"/>
             </w:rPr>
           </w:pPr>
-          <w:hyperlink w:anchor="_Toc194360567" w:history="1">
+          <w:hyperlink w:anchor="_Toc194415076" w:history="1">
             <w:r>
               <w:rPr>
                 <w:rStyle w:val="Hyperlink"/>
@@ -3583,7 +4171,7 @@
                 <w:noProof/>
                 <w:webHidden/>
               </w:rPr>
-              <w:instrText xml:space="preserve"> PAGEREF _Toc194360567 \h </w:instrText>
+              <w:instrText xml:space="preserve"> PAGEREF _Toc194415076 \h </w:instrText>
             </w:r>
             <w:r>
               <w:rPr>
@@ -3630,7 +4218,7 @@
               <w14:ligatures w14:val="standardContextual"/>
             </w:rPr>
           </w:pPr>
-          <w:hyperlink w:anchor="_Toc194360568" w:history="1">
+          <w:hyperlink w:anchor="_Toc194415077" w:history="1">
             <w:r>
               <w:rPr>
                 <w:rStyle w:val="Hyperlink"/>
@@ -3675,7 +4263,7 @@
                 <w:noProof/>
                 <w:webHidden/>
               </w:rPr>
-              <w:instrText xml:space="preserve"> PAGEREF _Toc194360568 \h </w:instrText>
+              <w:instrText xml:space="preserve"> PAGEREF _Toc194415077 \h </w:instrText>
             </w:r>
             <w:r>
               <w:rPr>
@@ -3722,13 +4310,13 @@
               <w14:ligatures w14:val="standardContextual"/>
             </w:rPr>
           </w:pPr>
-          <w:hyperlink w:anchor="_Toc194360569" w:history="1">
+          <w:hyperlink w:anchor="_Toc194415078" w:history="1">
             <w:r>
               <w:rPr>
                 <w:rStyle w:val="Hyperlink"/>
                 <w:noProof/>
               </w:rPr>
-              <w:t>4.3</w:t>
+              <w:t>4.3.</w:t>
             </w:r>
             <w:r>
               <w:rPr>
@@ -3767,7 +4355,7 @@
                 <w:noProof/>
                 <w:webHidden/>
               </w:rPr>
-              <w:instrText xml:space="preserve"> PAGEREF _Toc194360569 \h </w:instrText>
+              <w:instrText xml:space="preserve"> PAGEREF _Toc194415078 \h </w:instrText>
             </w:r>
             <w:r>
               <w:rPr>
@@ -3788,6 +4376,172 @@
                 <w:webHidden/>
               </w:rPr>
               <w:t>9</w:t>
+            </w:r>
+            <w:r>
+              <w:rPr>
+                <w:noProof/>
+                <w:webHidden/>
+              </w:rPr>
+              <w:fldChar w:fldCharType="end"/>
+            </w:r>
+          </w:hyperlink>
+        </w:p>
+        <w:p>
+          <w:pPr>
+            <w:pStyle w:val="TOC1"/>
+            <w:tabs>
+              <w:tab w:val="right" w:leader="dot" w:pos="10456"/>
+            </w:tabs>
+            <w:rPr>
+              <w:rFonts w:eastAsiaTheme="minorEastAsia"/>
+              <w:noProof/>
+              <w:kern w:val="2"/>
+              <w:szCs w:val="24"/>
+              <w:lang w:val="en-US" w:bidi="ar-SA"/>
+              <w14:ligatures w14:val="standardContextual"/>
+            </w:rPr>
+          </w:pPr>
+          <w:hyperlink w:anchor="_Toc194415079" w:history="1">
+            <w:r>
+              <w:rPr>
+                <w:rStyle w:val="Hyperlink"/>
+                <w:noProof/>
+                <w:lang w:val="en-US"/>
+              </w:rPr>
+              <w:t>Chapter – 05</w:t>
+            </w:r>
+            <w:r>
+              <w:rPr>
+                <w:noProof/>
+                <w:webHidden/>
+              </w:rPr>
+              <w:tab/>
+            </w:r>
+            <w:r>
+              <w:rPr>
+                <w:noProof/>
+                <w:webHidden/>
+              </w:rPr>
+              <w:fldChar w:fldCharType="begin"/>
+            </w:r>
+            <w:r>
+              <w:rPr>
+                <w:noProof/>
+                <w:webHidden/>
+              </w:rPr>
+              <w:instrText xml:space="preserve"> PAGEREF _Toc194415079 \h </w:instrText>
+            </w:r>
+            <w:r>
+              <w:rPr>
+                <w:noProof/>
+                <w:webHidden/>
+              </w:rPr>
+            </w:r>
+            <w:r>
+              <w:rPr>
+                <w:noProof/>
+                <w:webHidden/>
+              </w:rPr>
+              <w:fldChar w:fldCharType="separate"/>
+            </w:r>
+            <w:r>
+              <w:rPr>
+                <w:noProof/>
+                <w:webHidden/>
+              </w:rPr>
+              <w:t>10</w:t>
+            </w:r>
+            <w:r>
+              <w:rPr>
+                <w:noProof/>
+                <w:webHidden/>
+              </w:rPr>
+              <w:fldChar w:fldCharType="end"/>
+            </w:r>
+          </w:hyperlink>
+        </w:p>
+        <w:p>
+          <w:pPr>
+            <w:pStyle w:val="TOC2"/>
+            <w:tabs>
+              <w:tab w:val="left" w:pos="960"/>
+              <w:tab w:val="right" w:leader="dot" w:pos="10456"/>
+            </w:tabs>
+            <w:rPr>
+              <w:rFonts w:eastAsiaTheme="minorEastAsia"/>
+              <w:noProof/>
+              <w:kern w:val="2"/>
+              <w:szCs w:val="24"/>
+              <w:lang w:val="en-US" w:bidi="ar-SA"/>
+              <w14:ligatures w14:val="standardContextual"/>
+            </w:rPr>
+          </w:pPr>
+          <w:hyperlink w:anchor="_Toc194415080" w:history="1">
+            <w:r>
+              <w:rPr>
+                <w:rStyle w:val="Hyperlink"/>
+                <w:noProof/>
+              </w:rPr>
+              <w:t>5.1</w:t>
+            </w:r>
+            <w:r>
+              <w:rPr>
+                <w:rFonts w:eastAsiaTheme="minorEastAsia"/>
+                <w:noProof/>
+                <w:kern w:val="2"/>
+                <w:szCs w:val="24"/>
+                <w:lang w:val="en-US" w:bidi="ar-SA"/>
+                <w14:ligatures w14:val="standardContextual"/>
+              </w:rPr>
+              <w:tab/>
+            </w:r>
+            <w:r>
+              <w:rPr>
+                <w:rStyle w:val="Hyperlink"/>
+                <w:noProof/>
+              </w:rPr>
+              <w:t>Individual Contribution</w:t>
+            </w:r>
+            <w:r>
+              <w:rPr>
+                <w:noProof/>
+                <w:webHidden/>
+              </w:rPr>
+              <w:tab/>
+            </w:r>
+            <w:r>
+              <w:rPr>
+                <w:noProof/>
+                <w:webHidden/>
+              </w:rPr>
+              <w:fldChar w:fldCharType="begin"/>
+            </w:r>
+            <w:r>
+              <w:rPr>
+                <w:noProof/>
+                <w:webHidden/>
+              </w:rPr>
+              <w:instrText xml:space="preserve"> PAGEREF _Toc194415080 \h </w:instrText>
+            </w:r>
+            <w:r>
+              <w:rPr>
+                <w:noProof/>
+                <w:webHidden/>
+              </w:rPr>
+            </w:r>
+            <w:r>
+              <w:rPr>
+                <w:noProof/>
+                <w:webHidden/>
+              </w:rPr>
+              <w:fldChar w:fldCharType="separate"/>
+            </w:r>
+            <w:r>
+              <w:rPr>
+                <w:noProof/>
+                <w:webHidden/>
+              </w:rPr>
+              <w:t>10</w:t>
             </w:r>
             <w:r>
               <w:rPr>
@@ -3857,22 +4611,6 @@
           <w:szCs w:val="20"/>
         </w:rPr>
       </w:pPr>
-    </w:p>
-    <w:p>
-      <w:pPr>
-        <w:rPr>
-          <w:sz w:val="22"/>
-          <w:szCs w:val="20"/>
-        </w:rPr>
-      </w:pPr>
-    </w:p>
-    <w:p>
-      <w:pPr>
-        <w:rPr>
-          <w:sz w:val="22"/>
-          <w:szCs w:val="20"/>
-        </w:rPr>
-      </w:pPr>
       <w:r>
         <w:rPr>
           <w:sz w:val="22"/>
@@ -3921,7 +4659,7 @@
           <w:szCs w:val="32"/>
         </w:rPr>
       </w:pPr>
-      <w:bookmarkStart w:id="0" w:name="_Toc194360543"/>
+      <w:bookmarkStart w:id="0" w:name="_Toc194415052"/>
       <w:r>
         <w:rPr>
           <w:sz w:val="32"/>
@@ -3973,7 +4711,7 @@
           <w:szCs w:val="24"/>
         </w:rPr>
       </w:pPr>
-      <w:bookmarkStart w:id="1" w:name="_Toc194360544"/>
+      <w:bookmarkStart w:id="1" w:name="_Toc194415053"/>
       <w:r>
         <w:rPr>
           <w:sz w:val="24"/>
@@ -4037,7 +4775,7 @@
           <w:numId w:val="18"/>
         </w:numPr>
       </w:pPr>
-      <w:bookmarkStart w:id="2" w:name="_Toc194360545"/>
+      <w:bookmarkStart w:id="2" w:name="_Toc194415054"/>
       <w:r>
         <w:t>Existing systems and problem definition</w:t>
       </w:r>
@@ -4051,7 +4789,7 @@
           <w:numId w:val="18"/>
         </w:numPr>
       </w:pPr>
-      <w:bookmarkStart w:id="3" w:name="_Toc194360546"/>
+      <w:bookmarkStart w:id="3" w:name="_Toc194415055"/>
       <w:r>
         <w:t>Existing systems</w:t>
       </w:r>
@@ -4248,7 +4986,7 @@
           <w:numId w:val="18"/>
         </w:numPr>
       </w:pPr>
-      <w:bookmarkStart w:id="4" w:name="_Toc194360547"/>
+      <w:bookmarkStart w:id="4" w:name="_Toc194415056"/>
       <w:r>
         <w:t>Problem Definition</w:t>
       </w:r>
@@ -4481,7 +5219,7 @@
           <w:numId w:val="18"/>
         </w:numPr>
       </w:pPr>
-      <w:bookmarkStart w:id="5" w:name="_Toc194360548"/>
+      <w:bookmarkStart w:id="5" w:name="_Toc194415057"/>
       <w:r>
         <w:t>Project aims and objectives</w:t>
       </w:r>
@@ -4495,7 +5233,7 @@
           <w:numId w:val="18"/>
         </w:numPr>
       </w:pPr>
-      <w:bookmarkStart w:id="6" w:name="_Toc194360549"/>
+      <w:bookmarkStart w:id="6" w:name="_Toc194415058"/>
       <w:r>
         <w:t>Project Aims</w:t>
       </w:r>
@@ -4606,7 +5344,7 @@
           <w:numId w:val="18"/>
         </w:numPr>
       </w:pPr>
-      <w:bookmarkStart w:id="7" w:name="_Toc194360550"/>
+      <w:bookmarkStart w:id="7" w:name="_Toc194415059"/>
       <w:r>
         <w:lastRenderedPageBreak/>
         <w:t>Objectives</w:t>
@@ -4755,7 +5493,7 @@
           <w:numId w:val="18"/>
         </w:numPr>
       </w:pPr>
-      <w:bookmarkStart w:id="8" w:name="_Toc194360551"/>
+      <w:bookmarkStart w:id="8" w:name="_Toc194415060"/>
       <w:r>
         <w:t>Scope of the project</w:t>
       </w:r>
@@ -4814,7 +5552,7 @@
           <w:numId w:val="18"/>
         </w:numPr>
       </w:pPr>
-      <w:bookmarkStart w:id="9" w:name="_Toc194360552"/>
+      <w:bookmarkStart w:id="9" w:name="_Toc194415061"/>
       <w:r>
         <w:t>Functional Scope</w:t>
       </w:r>
@@ -4897,7 +5635,7 @@
           <w:numId w:val="18"/>
         </w:numPr>
       </w:pPr>
-      <w:bookmarkStart w:id="10" w:name="_Toc194360553"/>
+      <w:bookmarkStart w:id="10" w:name="_Toc194415062"/>
       <w:r>
         <w:t>Out of Scope</w:t>
       </w:r>
@@ -5078,7 +5816,7 @@
           <w:lang w:val="en-US"/>
         </w:rPr>
       </w:pPr>
-      <w:bookmarkStart w:id="11" w:name="_Toc194360554"/>
+      <w:bookmarkStart w:id="11" w:name="_Toc194415063"/>
       <w:r>
         <w:rPr>
           <w:sz w:val="32"/>
@@ -5098,7 +5836,7 @@
           <w:numId w:val="29"/>
         </w:numPr>
       </w:pPr>
-      <w:bookmarkStart w:id="12" w:name="_Toc194360555"/>
+      <w:bookmarkStart w:id="12" w:name="_Toc194415064"/>
       <w:r>
         <w:t>Requirement gathering techniques</w:t>
       </w:r>
@@ -5270,7 +6008,7 @@
           <w:numId w:val="29"/>
         </w:numPr>
       </w:pPr>
-      <w:bookmarkStart w:id="13" w:name="_Toc194360556"/>
+      <w:bookmarkStart w:id="13" w:name="_Toc194415065"/>
       <w:r>
         <w:t>Functional and Non-Functional Requirements</w:t>
       </w:r>
@@ -5284,7 +6022,7 @@
           <w:numId w:val="29"/>
         </w:numPr>
       </w:pPr>
-      <w:bookmarkStart w:id="14" w:name="_Toc194360557"/>
+      <w:bookmarkStart w:id="14" w:name="_Toc194415066"/>
       <w:r>
         <w:t>Functional Requirements</w:t>
       </w:r>
@@ -5419,7 +6157,7 @@
           <w:numId w:val="29"/>
         </w:numPr>
       </w:pPr>
-      <w:bookmarkStart w:id="15" w:name="_Toc194360558"/>
+      <w:bookmarkStart w:id="15" w:name="_Toc194415067"/>
       <w:r>
         <w:t>Non-Functional Requirements</w:t>
       </w:r>
@@ -5557,7 +6295,7 @@
           <w:numId w:val="29"/>
         </w:numPr>
       </w:pPr>
-      <w:bookmarkStart w:id="16" w:name="_Toc194360559"/>
+      <w:bookmarkStart w:id="16" w:name="_Toc194415068"/>
       <w:r>
         <w:t>Features of application</w:t>
       </w:r>
@@ -5765,7 +6503,7 @@
           <w:lang w:val="en-US"/>
         </w:rPr>
       </w:pPr>
-      <w:bookmarkStart w:id="17" w:name="_Toc194360560"/>
+      <w:bookmarkStart w:id="17" w:name="_Toc194415069"/>
       <w:r>
         <w:rPr>
           <w:sz w:val="32"/>
@@ -5797,7 +6535,7 @@
       <w:pPr>
         <w:pStyle w:val="Heading2"/>
       </w:pPr>
-      <w:bookmarkStart w:id="18" w:name="_Toc194360561"/>
+      <w:bookmarkStart w:id="18" w:name="_Toc194415070"/>
       <w:r>
         <w:t>3.1.</w:t>
       </w:r>
@@ -5811,7 +6549,7 @@
       <w:pPr>
         <w:pStyle w:val="Heading2"/>
       </w:pPr>
-      <w:bookmarkStart w:id="19" w:name="_Toc194360562"/>
+      <w:bookmarkStart w:id="19" w:name="_Toc194415071"/>
       <w:r>
         <w:t>3.2.</w:t>
       </w:r>
@@ -5825,13 +6563,13 @@
       <w:pPr>
         <w:pStyle w:val="Heading2"/>
       </w:pPr>
-      <w:bookmarkStart w:id="20" w:name="_Toc194360563"/>
+      <w:bookmarkStart w:id="20" w:name="_Toc194415072"/>
       <w:r>
         <w:rPr>
           <w:noProof/>
         </w:rPr>
         <w:drawing>
-          <wp:anchor distT="0" distB="0" distL="114300" distR="114300" simplePos="0" relativeHeight="251661312" behindDoc="0" locked="0" layoutInCell="1" allowOverlap="1" wp14:anchorId="642D3A1E" wp14:editId="1E883599">
+          <wp:anchor distT="0" distB="0" distL="114300" distR="114300" simplePos="0" relativeHeight="251661312" behindDoc="0" locked="0" layoutInCell="1" allowOverlap="1" wp14:anchorId="642D3A1E" wp14:editId="13814F9A">
             <wp:simplePos x="0" y="0"/>
             <wp:positionH relativeFrom="column">
               <wp:posOffset>-404949</wp:posOffset>
@@ -6499,12 +7237,16 @@
       <w:pPr>
         <w:pStyle w:val="Heading1"/>
         <w:rPr>
-          <w:lang w:val="en-US"/>
-        </w:rPr>
-      </w:pPr>
-      <w:bookmarkStart w:id="21" w:name="_Toc194360564"/>
-      <w:r>
-        <w:rPr>
+          <w:sz w:val="32"/>
+          <w:szCs w:val="32"/>
+          <w:lang w:val="en-US"/>
+        </w:rPr>
+      </w:pPr>
+      <w:bookmarkStart w:id="21" w:name="_Toc194415073"/>
+      <w:r>
+        <w:rPr>
+          <w:sz w:val="32"/>
+          <w:szCs w:val="32"/>
           <w:lang w:val="en-US"/>
         </w:rPr>
         <w:lastRenderedPageBreak/>
@@ -6513,6 +7255,8 @@
       <w:bookmarkEnd w:id="21"/>
       <w:r>
         <w:rPr>
+          <w:sz w:val="32"/>
+          <w:szCs w:val="32"/>
           <w:lang w:val="en-US"/>
         </w:rPr>
         <w:t xml:space="preserve"> </w:t>
@@ -6522,7 +7266,7 @@
       <w:pPr>
         <w:pStyle w:val="Heading2"/>
       </w:pPr>
-      <w:bookmarkStart w:id="22" w:name="_Toc194360565"/>
+      <w:bookmarkStart w:id="22" w:name="_Toc194415074"/>
       <w:r>
         <w:t>4.1.</w:t>
       </w:r>
@@ -6536,7 +7280,7 @@
       <w:pPr>
         <w:pStyle w:val="Heading3"/>
       </w:pPr>
-      <w:bookmarkStart w:id="23" w:name="_Toc194360566"/>
+      <w:bookmarkStart w:id="23" w:name="_Toc194415075"/>
       <w:r>
         <w:t>4.1.1.</w:t>
       </w:r>
@@ -6581,7 +7325,7 @@
       <w:pPr>
         <w:pStyle w:val="Heading3"/>
       </w:pPr>
-      <w:bookmarkStart w:id="24" w:name="_Toc194360567"/>
+      <w:bookmarkStart w:id="24" w:name="_Toc194415076"/>
       <w:r>
         <w:t>4.1.2.</w:t>
       </w:r>
@@ -6914,7 +7658,7 @@
       <w:pPr>
         <w:pStyle w:val="Heading2"/>
       </w:pPr>
-      <w:bookmarkStart w:id="25" w:name="_Toc194360568"/>
+      <w:bookmarkStart w:id="25" w:name="_Toc194415077"/>
       <w:r>
         <w:t>4.2.</w:t>
       </w:r>
@@ -6926,10 +7670,91 @@
     </w:p>
     <w:p>
       <w:pPr>
-        <w:rPr>
-          <w:lang w:val="en-US"/>
-        </w:rPr>
-      </w:pPr>
+        <w:pStyle w:val="ListParagraph"/>
+        <w:numPr>
+          <w:ilvl w:val="0"/>
+          <w:numId w:val="34"/>
+        </w:numPr>
+        <w:rPr>
+          <w:sz w:val="22"/>
+          <w:szCs w:val="20"/>
+          <w:lang w:val="en-US"/>
+        </w:rPr>
+      </w:pPr>
+      <w:r>
+        <w:rPr>
+          <w:sz w:val="22"/>
+          <w:szCs w:val="20"/>
+          <w:lang w:val="en-US"/>
+        </w:rPr>
+        <w:t>Flutter SDK (version 3.29.1)</w:t>
+      </w:r>
+    </w:p>
+    <w:p>
+      <w:pPr>
+        <w:pStyle w:val="ListParagraph"/>
+        <w:numPr>
+          <w:ilvl w:val="0"/>
+          <w:numId w:val="34"/>
+        </w:numPr>
+        <w:rPr>
+          <w:sz w:val="22"/>
+          <w:szCs w:val="20"/>
+          <w:lang w:val="en-US"/>
+        </w:rPr>
+      </w:pPr>
+      <w:r>
+        <w:rPr>
+          <w:sz w:val="22"/>
+          <w:szCs w:val="20"/>
+          <w:lang w:val="en-US"/>
+        </w:rPr>
+        <w:t>Dart (version (3.7.0)</w:t>
+      </w:r>
+    </w:p>
+    <w:p>
+      <w:pPr>
+        <w:pStyle w:val="ListParagraph"/>
+        <w:numPr>
+          <w:ilvl w:val="0"/>
+          <w:numId w:val="34"/>
+        </w:numPr>
+        <w:rPr>
+          <w:sz w:val="22"/>
+          <w:szCs w:val="20"/>
+          <w:lang w:val="en-US"/>
+        </w:rPr>
+      </w:pPr>
+      <w:r>
+        <w:rPr>
+          <w:sz w:val="22"/>
+          <w:szCs w:val="20"/>
+          <w:lang w:val="en-US"/>
+        </w:rPr>
+        <w:t>Android Studio / VS Code</w:t>
+      </w:r>
+    </w:p>
+    <w:p>
+      <w:pPr>
+        <w:pStyle w:val="ListParagraph"/>
+        <w:numPr>
+          <w:ilvl w:val="0"/>
+          <w:numId w:val="34"/>
+        </w:numPr>
+        <w:rPr>
+          <w:sz w:val="22"/>
+          <w:szCs w:val="20"/>
+          <w:lang w:val="en-US"/>
+        </w:rPr>
+      </w:pPr>
+      <w:r>
+        <w:rPr>
+          <w:sz w:val="22"/>
+          <w:szCs w:val="20"/>
+          <w:lang w:val="en-US"/>
+        </w:rPr>
+        <w:t xml:space="preserve">Git </w:t>
+      </w:r>
     </w:p>
     <w:p>
       <w:pPr>
@@ -6942,9 +7767,12 @@
       <w:pPr>
         <w:pStyle w:val="Heading2"/>
       </w:pPr>
-      <w:bookmarkStart w:id="26" w:name="_Toc194360569"/>
+      <w:bookmarkStart w:id="26" w:name="_Toc194415078"/>
       <w:r>
         <w:t>4.3</w:t>
+      </w:r>
+      <w:r>
+        <w:t>.</w:t>
       </w:r>
       <w:r>
         <w:tab/>
@@ -7107,6 +7935,441 @@
           <w:lang w:val="en-US"/>
         </w:rPr>
         <w:t>App store deployment.</w:t>
+      </w:r>
+    </w:p>
+    <w:p>
+      <w:pPr>
+        <w:pStyle w:val="Heading1"/>
+        <w:rPr>
+          <w:lang w:val="en-US"/>
+        </w:rPr>
+      </w:pPr>
+    </w:p>
+    <w:p>
+      <w:pPr>
+        <w:rPr>
+          <w:lang w:val="en-US"/>
+        </w:rPr>
+      </w:pPr>
+    </w:p>
+    <w:p>
+      <w:pPr>
+        <w:rPr>
+          <w:lang w:val="en-US"/>
+        </w:rPr>
+      </w:pPr>
+    </w:p>
+    <w:p>
+      <w:pPr>
+        <w:rPr>
+          <w:lang w:val="en-US"/>
+        </w:rPr>
+      </w:pPr>
+    </w:p>
+    <w:p>
+      <w:pPr>
+        <w:rPr>
+          <w:lang w:val="en-US"/>
+        </w:rPr>
+      </w:pPr>
+    </w:p>
+    <w:p>
+      <w:pPr>
+        <w:rPr>
+          <w:lang w:val="en-US"/>
+        </w:rPr>
+      </w:pPr>
+    </w:p>
+    <w:p>
+      <w:pPr>
+        <w:rPr>
+          <w:lang w:val="en-US"/>
+        </w:rPr>
+      </w:pPr>
+    </w:p>
+    <w:p>
+      <w:pPr>
+        <w:pStyle w:val="Heading1"/>
+        <w:rPr>
+          <w:sz w:val="32"/>
+          <w:szCs w:val="32"/>
+          <w:lang w:val="en-US"/>
+        </w:rPr>
+      </w:pPr>
+      <w:bookmarkStart w:id="27" w:name="_Toc194415079"/>
+      <w:r>
+        <w:rPr>
+          <w:sz w:val="32"/>
+          <w:szCs w:val="32"/>
+          <w:lang w:val="en-US"/>
+        </w:rPr>
+        <w:lastRenderedPageBreak/>
+        <w:t>Chapter – 05</w:t>
+      </w:r>
+      <w:bookmarkEnd w:id="27"/>
+    </w:p>
+    <w:p>
+      <w:pPr>
+        <w:pStyle w:val="Heading2"/>
+      </w:pPr>
+      <w:bookmarkStart w:id="28" w:name="_Toc194415080"/>
+      <w:r>
+        <w:t>5.1.</w:t>
+      </w:r>
+      <w:r>
+        <w:tab/>
+        <w:t>Individual Contribution</w:t>
+      </w:r>
+      <w:bookmarkEnd w:id="28"/>
+    </w:p>
+    <w:p>
+      <w:pPr>
+        <w:pStyle w:val="ListParagraph"/>
+        <w:numPr>
+          <w:ilvl w:val="0"/>
+          <w:numId w:val="36"/>
+        </w:numPr>
+        <w:rPr>
+          <w:lang w:val="en-US"/>
+        </w:rPr>
+      </w:pPr>
+      <w:r>
+        <w:rPr>
+          <w:lang w:val="en-US"/>
+        </w:rPr>
+        <w:t xml:space="preserve">10952523 – Jayawardena </w:t>
+      </w:r>
+      <w:proofErr w:type="spellStart"/>
+      <w:r>
+        <w:rPr>
+          <w:lang w:val="en-US"/>
+        </w:rPr>
+        <w:t>Kavinda</w:t>
+      </w:r>
+      <w:proofErr w:type="spellEnd"/>
+      <w:r>
+        <w:rPr>
+          <w:lang w:val="en-US"/>
+        </w:rPr>
+        <w:t xml:space="preserve"> :- </w:t>
+      </w:r>
+    </w:p>
+    <w:p>
+      <w:pPr>
+        <w:pStyle w:val="ListParagraph"/>
+        <w:numPr>
+          <w:ilvl w:val="0"/>
+          <w:numId w:val="36"/>
+        </w:numPr>
+        <w:rPr>
+          <w:lang w:val="en-US"/>
+        </w:rPr>
+      </w:pPr>
+      <w:r>
+        <w:rPr>
+          <w:lang w:val="en-US"/>
+        </w:rPr>
+        <w:t xml:space="preserve">10952463 – Dulaj </w:t>
+      </w:r>
+      <w:proofErr w:type="gramStart"/>
+      <w:r>
+        <w:rPr>
+          <w:lang w:val="en-US"/>
+        </w:rPr>
+        <w:t>Hewage :</w:t>
+      </w:r>
+      <w:proofErr w:type="gramEnd"/>
+      <w:r>
+        <w:rPr>
+          <w:lang w:val="en-US"/>
+        </w:rPr>
+        <w:t xml:space="preserve">- </w:t>
+      </w:r>
+    </w:p>
+    <w:p>
+      <w:pPr>
+        <w:pStyle w:val="ListParagraph"/>
+        <w:numPr>
+          <w:ilvl w:val="0"/>
+          <w:numId w:val="36"/>
+        </w:numPr>
+        <w:rPr>
+          <w:lang w:val="en-US"/>
+        </w:rPr>
+      </w:pPr>
+      <w:r>
+        <w:rPr>
+          <w:lang w:val="en-US"/>
+        </w:rPr>
+        <w:t xml:space="preserve">10952470 - </w:t>
+      </w:r>
+      <w:proofErr w:type="spellStart"/>
+      <w:r>
+        <w:t>Unagollage</w:t>
+      </w:r>
+      <w:proofErr w:type="spellEnd"/>
+      <w:r>
+        <w:t xml:space="preserve"> </w:t>
+      </w:r>
+      <w:proofErr w:type="gramStart"/>
+      <w:r>
+        <w:t>Wijesinghe</w:t>
+      </w:r>
+      <w:r>
+        <w:t xml:space="preserve"> :</w:t>
+      </w:r>
+      <w:proofErr w:type="gramEnd"/>
+      <w:r>
+        <w:t xml:space="preserve">- </w:t>
+      </w:r>
+    </w:p>
+    <w:p>
+      <w:pPr>
+        <w:pStyle w:val="ListParagraph"/>
+        <w:numPr>
+          <w:ilvl w:val="0"/>
+          <w:numId w:val="36"/>
+        </w:numPr>
+        <w:rPr>
+          <w:lang w:val="en-US"/>
+        </w:rPr>
+      </w:pPr>
+      <w:r>
+        <w:rPr>
+          <w:lang w:val="en-US"/>
+        </w:rPr>
+        <w:t xml:space="preserve">10952545 - </w:t>
+      </w:r>
+      <w:proofErr w:type="spellStart"/>
+      <w:r>
+        <w:t>Witharamalage</w:t>
+      </w:r>
+      <w:proofErr w:type="spellEnd"/>
+      <w:r>
+        <w:t xml:space="preserve"> </w:t>
+      </w:r>
+      <w:proofErr w:type="spellStart"/>
+      <w:proofErr w:type="gramStart"/>
+      <w:r>
+        <w:t>Sirimewan</w:t>
+      </w:r>
+      <w:proofErr w:type="spellEnd"/>
+      <w:r>
+        <w:t xml:space="preserve"> :</w:t>
+      </w:r>
+      <w:proofErr w:type="gramEnd"/>
+      <w:r>
+        <w:t xml:space="preserve">- </w:t>
+      </w:r>
+    </w:p>
+    <w:p>
+      <w:pPr>
+        <w:pStyle w:val="ListParagraph"/>
+        <w:numPr>
+          <w:ilvl w:val="0"/>
+          <w:numId w:val="36"/>
+        </w:numPr>
+        <w:rPr>
+          <w:lang w:val="en-US"/>
+        </w:rPr>
+      </w:pPr>
+      <w:r>
+        <w:rPr>
+          <w:lang w:val="en-US"/>
+        </w:rPr>
+        <w:t xml:space="preserve">10952565 - </w:t>
+      </w:r>
+      <w:proofErr w:type="spellStart"/>
+      <w:r>
+        <w:t>Pathiranage</w:t>
+      </w:r>
+      <w:proofErr w:type="spellEnd"/>
+      <w:r>
+        <w:t xml:space="preserve"> </w:t>
+      </w:r>
+      <w:proofErr w:type="spellStart"/>
+      <w:r>
+        <w:t>Didula</w:t>
+      </w:r>
+      <w:proofErr w:type="spellEnd"/>
+      <w:r>
+        <w:t xml:space="preserve"> </w:t>
+      </w:r>
+      <w:proofErr w:type="spellStart"/>
+      <w:proofErr w:type="gramStart"/>
+      <w:r>
+        <w:t>Theekshana</w:t>
+      </w:r>
+      <w:proofErr w:type="spellEnd"/>
+      <w:r>
+        <w:t xml:space="preserve"> :</w:t>
+      </w:r>
+      <w:proofErr w:type="gramEnd"/>
+      <w:r>
+        <w:t xml:space="preserve">- </w:t>
+      </w:r>
+    </w:p>
+    <w:p>
+      <w:pPr>
+        <w:pStyle w:val="ListParagraph"/>
+        <w:numPr>
+          <w:ilvl w:val="0"/>
+          <w:numId w:val="36"/>
+        </w:numPr>
+        <w:rPr>
+          <w:lang w:val="en-US"/>
+        </w:rPr>
+      </w:pPr>
+      <w:r>
+        <w:rPr>
+          <w:lang w:val="en-US"/>
+        </w:rPr>
+        <w:t xml:space="preserve">10953075 - </w:t>
+      </w:r>
+      <w:proofErr w:type="spellStart"/>
+      <w:r>
+        <w:t>Duwage</w:t>
+      </w:r>
+      <w:proofErr w:type="spellEnd"/>
+      <w:r>
+        <w:t xml:space="preserve"> </w:t>
+      </w:r>
+      <w:proofErr w:type="gramStart"/>
+      <w:r>
+        <w:t>Perera</w:t>
+      </w:r>
+      <w:r>
+        <w:t xml:space="preserve"> :</w:t>
+      </w:r>
+      <w:proofErr w:type="gramEnd"/>
+      <w:r>
+        <w:t xml:space="preserve">- </w:t>
+      </w:r>
+    </w:p>
+    <w:p>
+      <w:pPr>
+        <w:pStyle w:val="ListParagraph"/>
+        <w:numPr>
+          <w:ilvl w:val="0"/>
+          <w:numId w:val="36"/>
+        </w:numPr>
+        <w:rPr>
+          <w:lang w:val="en-US"/>
+        </w:rPr>
+      </w:pPr>
+      <w:r>
+        <w:rPr>
+          <w:lang w:val="en-US"/>
+        </w:rPr>
+        <w:t xml:space="preserve">10952645 - </w:t>
+      </w:r>
+      <w:proofErr w:type="spellStart"/>
+      <w:r>
+        <w:t>Chamathka</w:t>
+      </w:r>
+      <w:proofErr w:type="spellEnd"/>
+      <w:r>
+        <w:t xml:space="preserve"> </w:t>
+      </w:r>
+      <w:proofErr w:type="gramStart"/>
+      <w:r>
+        <w:t>Abeykoon</w:t>
+      </w:r>
+      <w:r>
+        <w:t xml:space="preserve"> :</w:t>
+      </w:r>
+      <w:proofErr w:type="gramEnd"/>
+      <w:r>
+        <w:t xml:space="preserve">- </w:t>
+      </w:r>
+    </w:p>
+    <w:p>
+      <w:pPr>
+        <w:pStyle w:val="ListParagraph"/>
+        <w:numPr>
+          <w:ilvl w:val="0"/>
+          <w:numId w:val="36"/>
+        </w:numPr>
+        <w:rPr>
+          <w:lang w:val="en-US"/>
+        </w:rPr>
+      </w:pPr>
+      <w:r>
+        <w:rPr>
+          <w:lang w:val="en-US"/>
+        </w:rPr>
+        <w:t xml:space="preserve">10952629 - </w:t>
+      </w:r>
+      <w:r>
+        <w:t xml:space="preserve">Rathnayaka </w:t>
+      </w:r>
+      <w:proofErr w:type="spellStart"/>
+      <w:proofErr w:type="gramStart"/>
+      <w:r>
+        <w:t>Rathnayaka</w:t>
+      </w:r>
+      <w:proofErr w:type="spellEnd"/>
+      <w:r>
+        <w:t xml:space="preserve"> :</w:t>
+      </w:r>
+      <w:proofErr w:type="gramEnd"/>
+      <w:r>
+        <w:t xml:space="preserve">- </w:t>
+      </w:r>
+    </w:p>
+    <w:p>
+      <w:pPr>
+        <w:pStyle w:val="Heading2"/>
+      </w:pPr>
+      <w:r>
+        <w:t>5.2.</w:t>
+      </w:r>
+      <w:r>
+        <w:tab/>
+      </w:r>
+      <w:proofErr w:type="spellStart"/>
+      <w:r>
+        <w:t>Github</w:t>
+      </w:r>
+      <w:proofErr w:type="spellEnd"/>
+      <w:r>
+        <w:t xml:space="preserve"> repository link</w:t>
+      </w:r>
+    </w:p>
+    <w:p>
+      <w:pPr>
+        <w:pStyle w:val="ListParagraph"/>
+        <w:numPr>
+          <w:ilvl w:val="0"/>
+          <w:numId w:val="37"/>
+        </w:numPr>
+        <w:rPr>
+          <w:lang w:val="en-US"/>
+        </w:rPr>
+      </w:pPr>
+      <w:hyperlink r:id="rId17" w:history="1">
+        <w:r>
+          <w:rPr>
+            <w:rStyle w:val="Hyperlink"/>
+            <w:lang w:val="en-US"/>
+          </w:rPr>
+          <w:t>https://github.com/dulaj03/PUSL2023_MAD-TechLinkApp</w:t>
+        </w:r>
+      </w:hyperlink>
+    </w:p>
+    <w:p>
+      <w:pPr>
+        <w:rPr>
+          <w:lang w:val="en-US"/>
+        </w:rPr>
+      </w:pPr>
+    </w:p>
+    <w:p>
+      <w:pPr>
+        <w:pStyle w:val="Heading2"/>
+      </w:pPr>
+      <w:r>
+        <w:tab/>
       </w:r>
     </w:p>
     <w:p>
@@ -7545,6 +8808,124 @@
     </w:lvl>
   </w:abstractNum>
   <w:abstractNum w:abstractNumId="3" w15:restartNumberingAfterBreak="0">
+    <w:nsid w:val="10F35FF6"/>
+    <w:multiLevelType w:val="multilevel"/>
+    <w:tmpl w:val="8872E37A"/>
+    <w:lvl w:ilvl="0">
+      <w:start w:val="1"/>
+      <w:numFmt w:val="decimal"/>
+      <w:lvlText w:val="%1."/>
+      <w:lvlJc w:val="left"/>
+      <w:pPr>
+        <w:ind w:left="1440" w:hanging="360"/>
+      </w:pPr>
+    </w:lvl>
+    <w:lvl w:ilvl="1">
+      <w:start w:val="1"/>
+      <w:numFmt w:val="decimal"/>
+      <w:isLgl/>
+      <w:lvlText w:val="%1.%2."/>
+      <w:lvlJc w:val="left"/>
+      <w:pPr>
+        <w:ind w:left="1800" w:hanging="720"/>
+      </w:pPr>
+      <w:rPr>
+        <w:rFonts w:hint="default"/>
+      </w:rPr>
+    </w:lvl>
+    <w:lvl w:ilvl="2">
+      <w:start w:val="1"/>
+      <w:numFmt w:val="decimal"/>
+      <w:isLgl/>
+      <w:lvlText w:val="%1.%2.%3."/>
+      <w:lvlJc w:val="left"/>
+      <w:pPr>
+        <w:ind w:left="1800" w:hanging="720"/>
+      </w:pPr>
+      <w:rPr>
+        <w:rFonts w:hint="default"/>
+      </w:rPr>
+    </w:lvl>
+    <w:lvl w:ilvl="3">
+      <w:start w:val="1"/>
+      <w:numFmt w:val="decimal"/>
+      <w:isLgl/>
+      <w:lvlText w:val="%1.%2.%3.%4."/>
+      <w:lvlJc w:val="left"/>
+      <w:pPr>
+        <w:ind w:left="2160" w:hanging="1080"/>
+      </w:pPr>
+      <w:rPr>
+        <w:rFonts w:hint="default"/>
+      </w:rPr>
+    </w:lvl>
+    <w:lvl w:ilvl="4">
+      <w:start w:val="1"/>
+      <w:numFmt w:val="decimal"/>
+      <w:isLgl/>
+      <w:lvlText w:val="%1.%2.%3.%4.%5."/>
+      <w:lvlJc w:val="left"/>
+      <w:pPr>
+        <w:ind w:left="2520" w:hanging="1440"/>
+      </w:pPr>
+      <w:rPr>
+        <w:rFonts w:hint="default"/>
+      </w:rPr>
+    </w:lvl>
+    <w:lvl w:ilvl="5">
+      <w:start w:val="1"/>
+      <w:numFmt w:val="decimal"/>
+      <w:isLgl/>
+      <w:lvlText w:val="%1.%2.%3.%4.%5.%6."/>
+      <w:lvlJc w:val="left"/>
+      <w:pPr>
+        <w:ind w:left="2520" w:hanging="1440"/>
+      </w:pPr>
+      <w:rPr>
+        <w:rFonts w:hint="default"/>
+      </w:rPr>
+    </w:lvl>
+    <w:lvl w:ilvl="6">
+      <w:start w:val="1"/>
+      <w:numFmt w:val="decimal"/>
+      <w:isLgl/>
+      <w:lvlText w:val="%1.%2.%3.%4.%5.%6.%7."/>
+      <w:lvlJc w:val="left"/>
+      <w:pPr>
+        <w:ind w:left="2880" w:hanging="1800"/>
+      </w:pPr>
+      <w:rPr>
+        <w:rFonts w:hint="default"/>
+      </w:rPr>
+    </w:lvl>
+    <w:lvl w:ilvl="7">
+      <w:start w:val="1"/>
+      <w:numFmt w:val="decimal"/>
+      <w:isLgl/>
+      <w:lvlText w:val="%1.%2.%3.%4.%5.%6.%7.%8."/>
+      <w:lvlJc w:val="left"/>
+      <w:pPr>
+        <w:ind w:left="2880" w:hanging="1800"/>
+      </w:pPr>
+      <w:rPr>
+        <w:rFonts w:hint="default"/>
+      </w:rPr>
+    </w:lvl>
+    <w:lvl w:ilvl="8">
+      <w:start w:val="1"/>
+      <w:numFmt w:val="decimal"/>
+      <w:isLgl/>
+      <w:lvlText w:val="%1.%2.%3.%4.%5.%6.%7.%8.%9."/>
+      <w:lvlJc w:val="left"/>
+      <w:pPr>
+        <w:ind w:left="3240" w:hanging="2160"/>
+      </w:pPr>
+      <w:rPr>
+        <w:rFonts w:hint="default"/>
+      </w:rPr>
+    </w:lvl>
+  </w:abstractNum>
+  <w:abstractNum w:abstractNumId="4" w15:restartNumberingAfterBreak="0">
     <w:nsid w:val="11786E09"/>
     <w:multiLevelType w:val="hybridMultilevel"/>
     <w:tmpl w:val="3FC6DE16"/>
@@ -7630,7 +9011,7 @@
       </w:pPr>
     </w:lvl>
   </w:abstractNum>
-  <w:abstractNum w:abstractNumId="4" w15:restartNumberingAfterBreak="0">
+  <w:abstractNum w:abstractNumId="5" w15:restartNumberingAfterBreak="0">
     <w:nsid w:val="128811B7"/>
     <w:multiLevelType w:val="multilevel"/>
     <w:tmpl w:val="8D8E1E22"/>
@@ -7743,11 +9124,11 @@
       </w:rPr>
     </w:lvl>
   </w:abstractNum>
-  <w:abstractNum w:abstractNumId="5" w15:restartNumberingAfterBreak="0">
+  <w:abstractNum w:abstractNumId="6" w15:restartNumberingAfterBreak="0">
     <w:nsid w:val="12C3045B"/>
-    <w:multiLevelType w:val="hybridMultilevel"/>
-    <w:tmpl w:val="0680A91E"/>
-    <w:lvl w:ilvl="0" w:tplc="81365BF4">
+    <w:multiLevelType w:val="multilevel"/>
+    <w:tmpl w:val="F718E338"/>
+    <w:lvl w:ilvl="0">
       <w:start w:val="1"/>
       <w:numFmt w:val="decimal"/>
       <w:lvlText w:val="%1."/>
@@ -7759,80 +9140,112 @@
         <w:rFonts w:hint="default"/>
       </w:rPr>
     </w:lvl>
-    <w:lvl w:ilvl="1" w:tplc="04090019" w:tentative="1">
-      <w:start w:val="1"/>
-      <w:numFmt w:val="lowerLetter"/>
-      <w:lvlText w:val="%2."/>
-      <w:lvlJc w:val="left"/>
-      <w:pPr>
-        <w:ind w:left="2160" w:hanging="360"/>
-      </w:pPr>
-    </w:lvl>
-    <w:lvl w:ilvl="2" w:tplc="0409001B" w:tentative="1">
-      <w:start w:val="1"/>
-      <w:numFmt w:val="lowerRoman"/>
-      <w:lvlText w:val="%3."/>
-      <w:lvlJc w:val="right"/>
-      <w:pPr>
-        <w:ind w:left="2880" w:hanging="180"/>
-      </w:pPr>
-    </w:lvl>
-    <w:lvl w:ilvl="3" w:tplc="0409000F" w:tentative="1">
-      <w:start w:val="1"/>
+    <w:lvl w:ilvl="1">
+      <w:start w:val="2"/>
       <w:numFmt w:val="decimal"/>
-      <w:lvlText w:val="%4."/>
-      <w:lvlJc w:val="left"/>
-      <w:pPr>
-        <w:ind w:left="3600" w:hanging="360"/>
-      </w:pPr>
-    </w:lvl>
-    <w:lvl w:ilvl="4" w:tplc="04090019" w:tentative="1">
-      <w:start w:val="1"/>
-      <w:numFmt w:val="lowerLetter"/>
-      <w:lvlText w:val="%5."/>
-      <w:lvlJc w:val="left"/>
-      <w:pPr>
-        <w:ind w:left="4320" w:hanging="360"/>
-      </w:pPr>
-    </w:lvl>
-    <w:lvl w:ilvl="5" w:tplc="0409001B" w:tentative="1">
-      <w:start w:val="1"/>
-      <w:numFmt w:val="lowerRoman"/>
-      <w:lvlText w:val="%6."/>
-      <w:lvlJc w:val="right"/>
-      <w:pPr>
-        <w:ind w:left="5040" w:hanging="180"/>
-      </w:pPr>
-    </w:lvl>
-    <w:lvl w:ilvl="6" w:tplc="0409000F" w:tentative="1">
+      <w:isLgl/>
+      <w:lvlText w:val="%1.%2."/>
+      <w:lvlJc w:val="left"/>
+      <w:pPr>
+        <w:ind w:left="1800" w:hanging="720"/>
+      </w:pPr>
+      <w:rPr>
+        <w:rFonts w:hint="default"/>
+      </w:rPr>
+    </w:lvl>
+    <w:lvl w:ilvl="2">
       <w:start w:val="1"/>
       <w:numFmt w:val="decimal"/>
-      <w:lvlText w:val="%7."/>
-      <w:lvlJc w:val="left"/>
-      <w:pPr>
-        <w:ind w:left="5760" w:hanging="360"/>
-      </w:pPr>
-    </w:lvl>
-    <w:lvl w:ilvl="7" w:tplc="04090019" w:tentative="1">
-      <w:start w:val="1"/>
-      <w:numFmt w:val="lowerLetter"/>
-      <w:lvlText w:val="%8."/>
-      <w:lvlJc w:val="left"/>
-      <w:pPr>
-        <w:ind w:left="6480" w:hanging="360"/>
-      </w:pPr>
-    </w:lvl>
-    <w:lvl w:ilvl="8" w:tplc="0409001B" w:tentative="1">
-      <w:start w:val="1"/>
-      <w:numFmt w:val="lowerRoman"/>
-      <w:lvlText w:val="%9."/>
-      <w:lvlJc w:val="right"/>
-      <w:pPr>
-        <w:ind w:left="7200" w:hanging="180"/>
-      </w:pPr>
+      <w:isLgl/>
+      <w:lvlText w:val="%1.%2.%3."/>
+      <w:lvlJc w:val="left"/>
+      <w:pPr>
+        <w:ind w:left="1800" w:hanging="720"/>
+      </w:pPr>
+      <w:rPr>
+        <w:rFonts w:hint="default"/>
+      </w:rPr>
+    </w:lvl>
+    <w:lvl w:ilvl="3">
+      <w:start w:val="1"/>
+      <w:numFmt w:val="decimal"/>
+      <w:isLgl/>
+      <w:lvlText w:val="%1.%2.%3.%4."/>
+      <w:lvlJc w:val="left"/>
+      <w:pPr>
+        <w:ind w:left="2160" w:hanging="1080"/>
+      </w:pPr>
+      <w:rPr>
+        <w:rFonts w:hint="default"/>
+      </w:rPr>
+    </w:lvl>
+    <w:lvl w:ilvl="4">
+      <w:start w:val="1"/>
+      <w:numFmt w:val="decimal"/>
+      <w:isLgl/>
+      <w:lvlText w:val="%1.%2.%3.%4.%5."/>
+      <w:lvlJc w:val="left"/>
+      <w:pPr>
+        <w:ind w:left="2520" w:hanging="1440"/>
+      </w:pPr>
+      <w:rPr>
+        <w:rFonts w:hint="default"/>
+      </w:rPr>
+    </w:lvl>
+    <w:lvl w:ilvl="5">
+      <w:start w:val="1"/>
+      <w:numFmt w:val="decimal"/>
+      <w:isLgl/>
+      <w:lvlText w:val="%1.%2.%3.%4.%5.%6."/>
+      <w:lvlJc w:val="left"/>
+      <w:pPr>
+        <w:ind w:left="2520" w:hanging="1440"/>
+      </w:pPr>
+      <w:rPr>
+        <w:rFonts w:hint="default"/>
+      </w:rPr>
+    </w:lvl>
+    <w:lvl w:ilvl="6">
+      <w:start w:val="1"/>
+      <w:numFmt w:val="decimal"/>
+      <w:isLgl/>
+      <w:lvlText w:val="%1.%2.%3.%4.%5.%6.%7."/>
+      <w:lvlJc w:val="left"/>
+      <w:pPr>
+        <w:ind w:left="2880" w:hanging="1800"/>
+      </w:pPr>
+      <w:rPr>
+        <w:rFonts w:hint="default"/>
+      </w:rPr>
+    </w:lvl>
+    <w:lvl w:ilvl="7">
+      <w:start w:val="1"/>
+      <w:numFmt w:val="decimal"/>
+      <w:isLgl/>
+      <w:lvlText w:val="%1.%2.%3.%4.%5.%6.%7.%8."/>
+      <w:lvlJc w:val="left"/>
+      <w:pPr>
+        <w:ind w:left="2880" w:hanging="1800"/>
+      </w:pPr>
+      <w:rPr>
+        <w:rFonts w:hint="default"/>
+      </w:rPr>
+    </w:lvl>
+    <w:lvl w:ilvl="8">
+      <w:start w:val="1"/>
+      <w:numFmt w:val="decimal"/>
+      <w:isLgl/>
+      <w:lvlText w:val="%1.%2.%3.%4.%5.%6.%7.%8.%9."/>
+      <w:lvlJc w:val="left"/>
+      <w:pPr>
+        <w:ind w:left="3240" w:hanging="2160"/>
+      </w:pPr>
+      <w:rPr>
+        <w:rFonts w:hint="default"/>
+      </w:rPr>
     </w:lvl>
   </w:abstractNum>
-  <w:abstractNum w:abstractNumId="6" w15:restartNumberingAfterBreak="0">
+  <w:abstractNum w:abstractNumId="7" w15:restartNumberingAfterBreak="0">
     <w:nsid w:val="15010B44"/>
     <w:multiLevelType w:val="multilevel"/>
     <w:tmpl w:val="AE907A66"/>
@@ -7945,7 +9358,7 @@
       </w:rPr>
     </w:lvl>
   </w:abstractNum>
-  <w:abstractNum w:abstractNumId="7" w15:restartNumberingAfterBreak="0">
+  <w:abstractNum w:abstractNumId="8" w15:restartNumberingAfterBreak="0">
     <w:nsid w:val="16271A55"/>
     <w:multiLevelType w:val="multilevel"/>
     <w:tmpl w:val="F81CEC14"/>
@@ -8058,7 +9471,7 @@
       </w:rPr>
     </w:lvl>
   </w:abstractNum>
-  <w:abstractNum w:abstractNumId="8" w15:restartNumberingAfterBreak="0">
+  <w:abstractNum w:abstractNumId="9" w15:restartNumberingAfterBreak="0">
     <w:nsid w:val="19340283"/>
     <w:multiLevelType w:val="multilevel"/>
     <w:tmpl w:val="010C6464"/>
@@ -8171,7 +9584,7 @@
       </w:rPr>
     </w:lvl>
   </w:abstractNum>
-  <w:abstractNum w:abstractNumId="9" w15:restartNumberingAfterBreak="0">
+  <w:abstractNum w:abstractNumId="10" w15:restartNumberingAfterBreak="0">
     <w:nsid w:val="23047878"/>
     <w:multiLevelType w:val="hybridMultilevel"/>
     <w:tmpl w:val="AC82A092"/>
@@ -8383,11 +9796,11 @@
       </w:rPr>
     </w:lvl>
   </w:abstractNum>
-  <w:abstractNum w:abstractNumId="10" w15:restartNumberingAfterBreak="0">
+  <w:abstractNum w:abstractNumId="11" w15:restartNumberingAfterBreak="0">
     <w:nsid w:val="2386043D"/>
-    <w:multiLevelType w:val="hybridMultilevel"/>
-    <w:tmpl w:val="82C06094"/>
-    <w:lvl w:ilvl="0" w:tplc="0409000F">
+    <w:multiLevelType w:val="multilevel"/>
+    <w:tmpl w:val="8872E37A"/>
+    <w:lvl w:ilvl="0">
       <w:start w:val="1"/>
       <w:numFmt w:val="decimal"/>
       <w:lvlText w:val="%1."/>
@@ -8396,80 +9809,112 @@
         <w:ind w:left="1440" w:hanging="360"/>
       </w:pPr>
     </w:lvl>
-    <w:lvl w:ilvl="1" w:tplc="04090019" w:tentative="1">
-      <w:start w:val="1"/>
-      <w:numFmt w:val="lowerLetter"/>
-      <w:lvlText w:val="%2."/>
-      <w:lvlJc w:val="left"/>
-      <w:pPr>
-        <w:ind w:left="2160" w:hanging="360"/>
-      </w:pPr>
-    </w:lvl>
-    <w:lvl w:ilvl="2" w:tplc="0409001B" w:tentative="1">
-      <w:start w:val="1"/>
-      <w:numFmt w:val="lowerRoman"/>
-      <w:lvlText w:val="%3."/>
-      <w:lvlJc w:val="right"/>
-      <w:pPr>
-        <w:ind w:left="2880" w:hanging="180"/>
-      </w:pPr>
-    </w:lvl>
-    <w:lvl w:ilvl="3" w:tplc="0409000F" w:tentative="1">
+    <w:lvl w:ilvl="1">
       <w:start w:val="1"/>
       <w:numFmt w:val="decimal"/>
-      <w:lvlText w:val="%4."/>
-      <w:lvlJc w:val="left"/>
-      <w:pPr>
-        <w:ind w:left="3600" w:hanging="360"/>
-      </w:pPr>
-    </w:lvl>
-    <w:lvl w:ilvl="4" w:tplc="04090019" w:tentative="1">
-      <w:start w:val="1"/>
-      <w:numFmt w:val="lowerLetter"/>
-      <w:lvlText w:val="%5."/>
-      <w:lvlJc w:val="left"/>
-      <w:pPr>
-        <w:ind w:left="4320" w:hanging="360"/>
-      </w:pPr>
-    </w:lvl>
-    <w:lvl w:ilvl="5" w:tplc="0409001B" w:tentative="1">
-      <w:start w:val="1"/>
-      <w:numFmt w:val="lowerRoman"/>
-      <w:lvlText w:val="%6."/>
-      <w:lvlJc w:val="right"/>
-      <w:pPr>
-        <w:ind w:left="5040" w:hanging="180"/>
-      </w:pPr>
-    </w:lvl>
-    <w:lvl w:ilvl="6" w:tplc="0409000F" w:tentative="1">
+      <w:isLgl/>
+      <w:lvlText w:val="%1.%2."/>
+      <w:lvlJc w:val="left"/>
+      <w:pPr>
+        <w:ind w:left="1800" w:hanging="720"/>
+      </w:pPr>
+      <w:rPr>
+        <w:rFonts w:hint="default"/>
+      </w:rPr>
+    </w:lvl>
+    <w:lvl w:ilvl="2">
       <w:start w:val="1"/>
       <w:numFmt w:val="decimal"/>
-      <w:lvlText w:val="%7."/>
-      <w:lvlJc w:val="left"/>
-      <w:pPr>
-        <w:ind w:left="5760" w:hanging="360"/>
-      </w:pPr>
-    </w:lvl>
-    <w:lvl w:ilvl="7" w:tplc="04090019" w:tentative="1">
-      <w:start w:val="1"/>
-      <w:numFmt w:val="lowerLetter"/>
-      <w:lvlText w:val="%8."/>
-      <w:lvlJc w:val="left"/>
-      <w:pPr>
-        <w:ind w:left="6480" w:hanging="360"/>
-      </w:pPr>
-    </w:lvl>
-    <w:lvl w:ilvl="8" w:tplc="0409001B" w:tentative="1">
-      <w:start w:val="1"/>
-      <w:numFmt w:val="lowerRoman"/>
-      <w:lvlText w:val="%9."/>
-      <w:lvlJc w:val="right"/>
-      <w:pPr>
-        <w:ind w:left="7200" w:hanging="180"/>
-      </w:pPr>
+      <w:isLgl/>
+      <w:lvlText w:val="%1.%2.%3."/>
+      <w:lvlJc w:val="left"/>
+      <w:pPr>
+        <w:ind w:left="1800" w:hanging="720"/>
+      </w:pPr>
+      <w:rPr>
+        <w:rFonts w:hint="default"/>
+      </w:rPr>
+    </w:lvl>
+    <w:lvl w:ilvl="3">
+      <w:start w:val="1"/>
+      <w:numFmt w:val="decimal"/>
+      <w:isLgl/>
+      <w:lvlText w:val="%1.%2.%3.%4."/>
+      <w:lvlJc w:val="left"/>
+      <w:pPr>
+        <w:ind w:left="2160" w:hanging="1080"/>
+      </w:pPr>
+      <w:rPr>
+        <w:rFonts w:hint="default"/>
+      </w:rPr>
+    </w:lvl>
+    <w:lvl w:ilvl="4">
+      <w:start w:val="1"/>
+      <w:numFmt w:val="decimal"/>
+      <w:isLgl/>
+      <w:lvlText w:val="%1.%2.%3.%4.%5."/>
+      <w:lvlJc w:val="left"/>
+      <w:pPr>
+        <w:ind w:left="2520" w:hanging="1440"/>
+      </w:pPr>
+      <w:rPr>
+        <w:rFonts w:hint="default"/>
+      </w:rPr>
+    </w:lvl>
+    <w:lvl w:ilvl="5">
+      <w:start w:val="1"/>
+      <w:numFmt w:val="decimal"/>
+      <w:isLgl/>
+      <w:lvlText w:val="%1.%2.%3.%4.%5.%6."/>
+      <w:lvlJc w:val="left"/>
+      <w:pPr>
+        <w:ind w:left="2520" w:hanging="1440"/>
+      </w:pPr>
+      <w:rPr>
+        <w:rFonts w:hint="default"/>
+      </w:rPr>
+    </w:lvl>
+    <w:lvl w:ilvl="6">
+      <w:start w:val="1"/>
+      <w:numFmt w:val="decimal"/>
+      <w:isLgl/>
+      <w:lvlText w:val="%1.%2.%3.%4.%5.%6.%7."/>
+      <w:lvlJc w:val="left"/>
+      <w:pPr>
+        <w:ind w:left="2880" w:hanging="1800"/>
+      </w:pPr>
+      <w:rPr>
+        <w:rFonts w:hint="default"/>
+      </w:rPr>
+    </w:lvl>
+    <w:lvl w:ilvl="7">
+      <w:start w:val="1"/>
+      <w:numFmt w:val="decimal"/>
+      <w:isLgl/>
+      <w:lvlText w:val="%1.%2.%3.%4.%5.%6.%7.%8."/>
+      <w:lvlJc w:val="left"/>
+      <w:pPr>
+        <w:ind w:left="2880" w:hanging="1800"/>
+      </w:pPr>
+      <w:rPr>
+        <w:rFonts w:hint="default"/>
+      </w:rPr>
+    </w:lvl>
+    <w:lvl w:ilvl="8">
+      <w:start w:val="1"/>
+      <w:numFmt w:val="decimal"/>
+      <w:isLgl/>
+      <w:lvlText w:val="%1.%2.%3.%4.%5.%6.%7.%8.%9."/>
+      <w:lvlJc w:val="left"/>
+      <w:pPr>
+        <w:ind w:left="3240" w:hanging="2160"/>
+      </w:pPr>
+      <w:rPr>
+        <w:rFonts w:hint="default"/>
+      </w:rPr>
     </w:lvl>
   </w:abstractNum>
-  <w:abstractNum w:abstractNumId="11" w15:restartNumberingAfterBreak="0">
+  <w:abstractNum w:abstractNumId="12" w15:restartNumberingAfterBreak="0">
     <w:nsid w:val="253B7CD6"/>
     <w:multiLevelType w:val="hybridMultilevel"/>
     <w:tmpl w:val="CD92E34A"/>
@@ -8582,7 +10027,7 @@
       </w:rPr>
     </w:lvl>
   </w:abstractNum>
-  <w:abstractNum w:abstractNumId="12" w15:restartNumberingAfterBreak="0">
+  <w:abstractNum w:abstractNumId="13" w15:restartNumberingAfterBreak="0">
     <w:nsid w:val="25B96E68"/>
     <w:multiLevelType w:val="hybridMultilevel"/>
     <w:tmpl w:val="A5BE12F4"/>
@@ -8695,7 +10140,7 @@
       </w:rPr>
     </w:lvl>
   </w:abstractNum>
-  <w:abstractNum w:abstractNumId="13" w15:restartNumberingAfterBreak="0">
+  <w:abstractNum w:abstractNumId="14" w15:restartNumberingAfterBreak="0">
     <w:nsid w:val="29D80D1B"/>
     <w:multiLevelType w:val="hybridMultilevel"/>
     <w:tmpl w:val="D59439EE"/>
@@ -8808,7 +10253,7 @@
       </w:rPr>
     </w:lvl>
   </w:abstractNum>
-  <w:abstractNum w:abstractNumId="14" w15:restartNumberingAfterBreak="0">
+  <w:abstractNum w:abstractNumId="15" w15:restartNumberingAfterBreak="0">
     <w:nsid w:val="2A9D00DB"/>
     <w:multiLevelType w:val="hybridMultilevel"/>
     <w:tmpl w:val="F006D402"/>
@@ -8921,7 +10366,7 @@
       </w:rPr>
     </w:lvl>
   </w:abstractNum>
-  <w:abstractNum w:abstractNumId="15" w15:restartNumberingAfterBreak="0">
+  <w:abstractNum w:abstractNumId="16" w15:restartNumberingAfterBreak="0">
     <w:nsid w:val="2C9A4335"/>
     <w:multiLevelType w:val="multilevel"/>
     <w:tmpl w:val="F81CEC14"/>
@@ -9034,7 +10479,7 @@
       </w:rPr>
     </w:lvl>
   </w:abstractNum>
-  <w:abstractNum w:abstractNumId="16" w15:restartNumberingAfterBreak="0">
+  <w:abstractNum w:abstractNumId="17" w15:restartNumberingAfterBreak="0">
     <w:nsid w:val="35CF0142"/>
     <w:multiLevelType w:val="hybridMultilevel"/>
     <w:tmpl w:val="E51AA43C"/>
@@ -9146,7 +10591,7 @@
       </w:rPr>
     </w:lvl>
   </w:abstractNum>
-  <w:abstractNum w:abstractNumId="17" w15:restartNumberingAfterBreak="0">
+  <w:abstractNum w:abstractNumId="18" w15:restartNumberingAfterBreak="0">
     <w:nsid w:val="3B1D050D"/>
     <w:multiLevelType w:val="hybridMultilevel"/>
     <w:tmpl w:val="195413B6"/>
@@ -9258,7 +10703,120 @@
       </w:rPr>
     </w:lvl>
   </w:abstractNum>
-  <w:abstractNum w:abstractNumId="18" w15:restartNumberingAfterBreak="0">
+  <w:abstractNum w:abstractNumId="19" w15:restartNumberingAfterBreak="0">
+    <w:nsid w:val="45FF1D01"/>
+    <w:multiLevelType w:val="hybridMultilevel"/>
+    <w:tmpl w:val="ABB4B538"/>
+    <w:lvl w:ilvl="0" w:tplc="04090001">
+      <w:start w:val="1"/>
+      <w:numFmt w:val="bullet"/>
+      <w:lvlText w:val=""/>
+      <w:lvlJc w:val="left"/>
+      <w:pPr>
+        <w:ind w:left="1440" w:hanging="360"/>
+      </w:pPr>
+      <w:rPr>
+        <w:rFonts w:ascii="Symbol" w:hAnsi="Symbol" w:hint="default"/>
+      </w:rPr>
+    </w:lvl>
+    <w:lvl w:ilvl="1" w:tplc="04090003" w:tentative="1">
+      <w:start w:val="1"/>
+      <w:numFmt w:val="bullet"/>
+      <w:lvlText w:val="o"/>
+      <w:lvlJc w:val="left"/>
+      <w:pPr>
+        <w:ind w:left="2160" w:hanging="360"/>
+      </w:pPr>
+      <w:rPr>
+        <w:rFonts w:ascii="Courier New" w:hAnsi="Courier New" w:cs="Courier New" w:hint="default"/>
+      </w:rPr>
+    </w:lvl>
+    <w:lvl w:ilvl="2" w:tplc="04090005" w:tentative="1">
+      <w:start w:val="1"/>
+      <w:numFmt w:val="bullet"/>
+      <w:lvlText w:val=""/>
+      <w:lvlJc w:val="left"/>
+      <w:pPr>
+        <w:ind w:left="2880" w:hanging="360"/>
+      </w:pPr>
+      <w:rPr>
+        <w:rFonts w:ascii="Wingdings" w:hAnsi="Wingdings" w:hint="default"/>
+      </w:rPr>
+    </w:lvl>
+    <w:lvl w:ilvl="3" w:tplc="04090001" w:tentative="1">
+      <w:start w:val="1"/>
+      <w:numFmt w:val="bullet"/>
+      <w:lvlText w:val=""/>
+      <w:lvlJc w:val="left"/>
+      <w:pPr>
+        <w:ind w:left="3600" w:hanging="360"/>
+      </w:pPr>
+      <w:rPr>
+        <w:rFonts w:ascii="Symbol" w:hAnsi="Symbol" w:hint="default"/>
+      </w:rPr>
+    </w:lvl>
+    <w:lvl w:ilvl="4" w:tplc="04090003" w:tentative="1">
+      <w:start w:val="1"/>
+      <w:numFmt w:val="bullet"/>
+      <w:lvlText w:val="o"/>
+      <w:lvlJc w:val="left"/>
+      <w:pPr>
+        <w:ind w:left="4320" w:hanging="360"/>
+      </w:pPr>
+      <w:rPr>
+        <w:rFonts w:ascii="Courier New" w:hAnsi="Courier New" w:cs="Courier New" w:hint="default"/>
+      </w:rPr>
+    </w:lvl>
+    <w:lvl w:ilvl="5" w:tplc="04090005" w:tentative="1">
+      <w:start w:val="1"/>
+      <w:numFmt w:val="bullet"/>
+      <w:lvlText w:val=""/>
+      <w:lvlJc w:val="left"/>
+      <w:pPr>
+        <w:ind w:left="5040" w:hanging="360"/>
+      </w:pPr>
+      <w:rPr>
+        <w:rFonts w:ascii="Wingdings" w:hAnsi="Wingdings" w:hint="default"/>
+      </w:rPr>
+    </w:lvl>
+    <w:lvl w:ilvl="6" w:tplc="04090001" w:tentative="1">
+      <w:start w:val="1"/>
+      <w:numFmt w:val="bullet"/>
+      <w:lvlText w:val=""/>
+      <w:lvlJc w:val="left"/>
+      <w:pPr>
+        <w:ind w:left="5760" w:hanging="360"/>
+      </w:pPr>
+      <w:rPr>
+        <w:rFonts w:ascii="Symbol" w:hAnsi="Symbol" w:hint="default"/>
+      </w:rPr>
+    </w:lvl>
+    <w:lvl w:ilvl="7" w:tplc="04090003" w:tentative="1">
+      <w:start w:val="1"/>
+      <w:numFmt w:val="bullet"/>
+      <w:lvlText w:val="o"/>
+      <w:lvlJc w:val="left"/>
+      <w:pPr>
+        <w:ind w:left="6480" w:hanging="360"/>
+      </w:pPr>
+      <w:rPr>
+        <w:rFonts w:ascii="Courier New" w:hAnsi="Courier New" w:cs="Courier New" w:hint="default"/>
+      </w:rPr>
+    </w:lvl>
+    <w:lvl w:ilvl="8" w:tplc="04090005" w:tentative="1">
+      <w:start w:val="1"/>
+      <w:numFmt w:val="bullet"/>
+      <w:lvlText w:val=""/>
+      <w:lvlJc w:val="left"/>
+      <w:pPr>
+        <w:ind w:left="7200" w:hanging="360"/>
+      </w:pPr>
+      <w:rPr>
+        <w:rFonts w:ascii="Wingdings" w:hAnsi="Wingdings" w:hint="default"/>
+      </w:rPr>
+    </w:lvl>
+  </w:abstractNum>
+  <w:abstractNum w:abstractNumId="20" w15:restartNumberingAfterBreak="0">
     <w:nsid w:val="4BD97742"/>
     <w:multiLevelType w:val="hybridMultilevel"/>
     <w:tmpl w:val="E846418C"/>
@@ -9371,7 +10929,7 @@
       </w:rPr>
     </w:lvl>
   </w:abstractNum>
-  <w:abstractNum w:abstractNumId="19" w15:restartNumberingAfterBreak="0">
+  <w:abstractNum w:abstractNumId="21" w15:restartNumberingAfterBreak="0">
     <w:nsid w:val="4DD06D38"/>
     <w:multiLevelType w:val="hybridMultilevel"/>
     <w:tmpl w:val="6C88FC64"/>
@@ -9483,7 +11041,7 @@
       </w:rPr>
     </w:lvl>
   </w:abstractNum>
-  <w:abstractNum w:abstractNumId="20" w15:restartNumberingAfterBreak="0">
+  <w:abstractNum w:abstractNumId="22" w15:restartNumberingAfterBreak="0">
     <w:nsid w:val="533845AD"/>
     <w:multiLevelType w:val="hybridMultilevel"/>
     <w:tmpl w:val="5BD08F22"/>
@@ -9596,7 +11154,7 @@
       </w:rPr>
     </w:lvl>
   </w:abstractNum>
-  <w:abstractNum w:abstractNumId="21" w15:restartNumberingAfterBreak="0">
+  <w:abstractNum w:abstractNumId="23" w15:restartNumberingAfterBreak="0">
     <w:nsid w:val="535700F5"/>
     <w:multiLevelType w:val="hybridMultilevel"/>
     <w:tmpl w:val="D9D68BEE"/>
@@ -9682,7 +11240,7 @@
       </w:pPr>
     </w:lvl>
   </w:abstractNum>
-  <w:abstractNum w:abstractNumId="22" w15:restartNumberingAfterBreak="0">
+  <w:abstractNum w:abstractNumId="24" w15:restartNumberingAfterBreak="0">
     <w:nsid w:val="57B91260"/>
     <w:multiLevelType w:val="hybridMultilevel"/>
     <w:tmpl w:val="38F46120"/>
@@ -9768,7 +11326,7 @@
       </w:pPr>
     </w:lvl>
   </w:abstractNum>
-  <w:abstractNum w:abstractNumId="23" w15:restartNumberingAfterBreak="0">
+  <w:abstractNum w:abstractNumId="25" w15:restartNumberingAfterBreak="0">
     <w:nsid w:val="586018CF"/>
     <w:multiLevelType w:val="multilevel"/>
     <w:tmpl w:val="F81CEC14"/>
@@ -9881,7 +11439,7 @@
       </w:rPr>
     </w:lvl>
   </w:abstractNum>
-  <w:abstractNum w:abstractNumId="24" w15:restartNumberingAfterBreak="0">
+  <w:abstractNum w:abstractNumId="26" w15:restartNumberingAfterBreak="0">
     <w:nsid w:val="595C58B5"/>
     <w:multiLevelType w:val="multilevel"/>
     <w:tmpl w:val="BCF0FCD4"/>
@@ -9994,7 +11552,7 @@
       </w:rPr>
     </w:lvl>
   </w:abstractNum>
-  <w:abstractNum w:abstractNumId="25" w15:restartNumberingAfterBreak="0">
+  <w:abstractNum w:abstractNumId="27" w15:restartNumberingAfterBreak="0">
     <w:nsid w:val="5C740CD2"/>
     <w:multiLevelType w:val="hybridMultilevel"/>
     <w:tmpl w:val="E20EE5F2"/>
@@ -10107,7 +11665,206 @@
       </w:rPr>
     </w:lvl>
   </w:abstractNum>
-  <w:abstractNum w:abstractNumId="26" w15:restartNumberingAfterBreak="0">
+  <w:abstractNum w:abstractNumId="28" w15:restartNumberingAfterBreak="0">
+    <w:nsid w:val="5D500297"/>
+    <w:multiLevelType w:val="hybridMultilevel"/>
+    <w:tmpl w:val="0F824CFC"/>
+    <w:lvl w:ilvl="0" w:tplc="04090001">
+      <w:start w:val="1"/>
+      <w:numFmt w:val="bullet"/>
+      <w:lvlText w:val=""/>
+      <w:lvlJc w:val="left"/>
+      <w:pPr>
+        <w:ind w:left="1447" w:hanging="360"/>
+      </w:pPr>
+      <w:rPr>
+        <w:rFonts w:ascii="Symbol" w:hAnsi="Symbol" w:hint="default"/>
+      </w:rPr>
+    </w:lvl>
+    <w:lvl w:ilvl="1" w:tplc="04090003" w:tentative="1">
+      <w:start w:val="1"/>
+      <w:numFmt w:val="bullet"/>
+      <w:lvlText w:val="o"/>
+      <w:lvlJc w:val="left"/>
+      <w:pPr>
+        <w:ind w:left="2167" w:hanging="360"/>
+      </w:pPr>
+      <w:rPr>
+        <w:rFonts w:ascii="Courier New" w:hAnsi="Courier New" w:cs="Courier New" w:hint="default"/>
+      </w:rPr>
+    </w:lvl>
+    <w:lvl w:ilvl="2" w:tplc="04090005" w:tentative="1">
+      <w:start w:val="1"/>
+      <w:numFmt w:val="bullet"/>
+      <w:lvlText w:val=""/>
+      <w:lvlJc w:val="left"/>
+      <w:pPr>
+        <w:ind w:left="2887" w:hanging="360"/>
+      </w:pPr>
+      <w:rPr>
+        <w:rFonts w:ascii="Wingdings" w:hAnsi="Wingdings" w:hint="default"/>
+      </w:rPr>
+    </w:lvl>
+    <w:lvl w:ilvl="3" w:tplc="04090001" w:tentative="1">
+      <w:start w:val="1"/>
+      <w:numFmt w:val="bullet"/>
+      <w:lvlText w:val=""/>
+      <w:lvlJc w:val="left"/>
+      <w:pPr>
+        <w:ind w:left="3607" w:hanging="360"/>
+      </w:pPr>
+      <w:rPr>
+        <w:rFonts w:ascii="Symbol" w:hAnsi="Symbol" w:hint="default"/>
+      </w:rPr>
+    </w:lvl>
+    <w:lvl w:ilvl="4" w:tplc="04090003" w:tentative="1">
+      <w:start w:val="1"/>
+      <w:numFmt w:val="bullet"/>
+      <w:lvlText w:val="o"/>
+      <w:lvlJc w:val="left"/>
+      <w:pPr>
+        <w:ind w:left="4327" w:hanging="360"/>
+      </w:pPr>
+      <w:rPr>
+        <w:rFonts w:ascii="Courier New" w:hAnsi="Courier New" w:cs="Courier New" w:hint="default"/>
+      </w:rPr>
+    </w:lvl>
+    <w:lvl w:ilvl="5" w:tplc="04090005" w:tentative="1">
+      <w:start w:val="1"/>
+      <w:numFmt w:val="bullet"/>
+      <w:lvlText w:val=""/>
+      <w:lvlJc w:val="left"/>
+      <w:pPr>
+        <w:ind w:left="5047" w:hanging="360"/>
+      </w:pPr>
+      <w:rPr>
+        <w:rFonts w:ascii="Wingdings" w:hAnsi="Wingdings" w:hint="default"/>
+      </w:rPr>
+    </w:lvl>
+    <w:lvl w:ilvl="6" w:tplc="04090001" w:tentative="1">
+      <w:start w:val="1"/>
+      <w:numFmt w:val="bullet"/>
+      <w:lvlText w:val=""/>
+      <w:lvlJc w:val="left"/>
+      <w:pPr>
+        <w:ind w:left="5767" w:hanging="360"/>
+      </w:pPr>
+      <w:rPr>
+        <w:rFonts w:ascii="Symbol" w:hAnsi="Symbol" w:hint="default"/>
+      </w:rPr>
+    </w:lvl>
+    <w:lvl w:ilvl="7" w:tplc="04090003" w:tentative="1">
+      <w:start w:val="1"/>
+      <w:numFmt w:val="bullet"/>
+      <w:lvlText w:val="o"/>
+      <w:lvlJc w:val="left"/>
+      <w:pPr>
+        <w:ind w:left="6487" w:hanging="360"/>
+      </w:pPr>
+      <w:rPr>
+        <w:rFonts w:ascii="Courier New" w:hAnsi="Courier New" w:cs="Courier New" w:hint="default"/>
+      </w:rPr>
+    </w:lvl>
+    <w:lvl w:ilvl="8" w:tplc="04090005" w:tentative="1">
+      <w:start w:val="1"/>
+      <w:numFmt w:val="bullet"/>
+      <w:lvlText w:val=""/>
+      <w:lvlJc w:val="left"/>
+      <w:pPr>
+        <w:ind w:left="7207" w:hanging="360"/>
+      </w:pPr>
+      <w:rPr>
+        <w:rFonts w:ascii="Wingdings" w:hAnsi="Wingdings" w:hint="default"/>
+      </w:rPr>
+    </w:lvl>
+  </w:abstractNum>
+  <w:abstractNum w:abstractNumId="29" w15:restartNumberingAfterBreak="0">
+    <w:nsid w:val="613E5079"/>
+    <w:multiLevelType w:val="hybridMultilevel"/>
+    <w:tmpl w:val="D1727F2A"/>
+    <w:lvl w:ilvl="0" w:tplc="0409000F">
+      <w:start w:val="1"/>
+      <w:numFmt w:val="decimal"/>
+      <w:lvlText w:val="%1."/>
+      <w:lvlJc w:val="left"/>
+      <w:pPr>
+        <w:ind w:left="1447" w:hanging="360"/>
+      </w:pPr>
+    </w:lvl>
+    <w:lvl w:ilvl="1" w:tplc="04090019" w:tentative="1">
+      <w:start w:val="1"/>
+      <w:numFmt w:val="lowerLetter"/>
+      <w:lvlText w:val="%2."/>
+      <w:lvlJc w:val="left"/>
+      <w:pPr>
+        <w:ind w:left="2167" w:hanging="360"/>
+      </w:pPr>
+    </w:lvl>
+    <w:lvl w:ilvl="2" w:tplc="0409001B" w:tentative="1">
+      <w:start w:val="1"/>
+      <w:numFmt w:val="lowerRoman"/>
+      <w:lvlText w:val="%3."/>
+      <w:lvlJc w:val="right"/>
+      <w:pPr>
+        <w:ind w:left="2887" w:hanging="180"/>
+      </w:pPr>
+    </w:lvl>
+    <w:lvl w:ilvl="3" w:tplc="0409000F" w:tentative="1">
+      <w:start w:val="1"/>
+      <w:numFmt w:val="decimal"/>
+      <w:lvlText w:val="%4."/>
+      <w:lvlJc w:val="left"/>
+      <w:pPr>
+        <w:ind w:left="3607" w:hanging="360"/>
+      </w:pPr>
+    </w:lvl>
+    <w:lvl w:ilvl="4" w:tplc="04090019" w:tentative="1">
+      <w:start w:val="1"/>
+      <w:numFmt w:val="lowerLetter"/>
+      <w:lvlText w:val="%5."/>
+      <w:lvlJc w:val="left"/>
+      <w:pPr>
+        <w:ind w:left="4327" w:hanging="360"/>
+      </w:pPr>
+    </w:lvl>
+    <w:lvl w:ilvl="5" w:tplc="0409001B" w:tentative="1">
+      <w:start w:val="1"/>
+      <w:numFmt w:val="lowerRoman"/>
+      <w:lvlText w:val="%6."/>
+      <w:lvlJc w:val="right"/>
+      <w:pPr>
+        <w:ind w:left="5047" w:hanging="180"/>
+      </w:pPr>
+    </w:lvl>
+    <w:lvl w:ilvl="6" w:tplc="0409000F" w:tentative="1">
+      <w:start w:val="1"/>
+      <w:numFmt w:val="decimal"/>
+      <w:lvlText w:val="%7."/>
+      <w:lvlJc w:val="left"/>
+      <w:pPr>
+        <w:ind w:left="5767" w:hanging="360"/>
+      </w:pPr>
+    </w:lvl>
+    <w:lvl w:ilvl="7" w:tplc="04090019" w:tentative="1">
+      <w:start w:val="1"/>
+      <w:numFmt w:val="lowerLetter"/>
+      <w:lvlText w:val="%8."/>
+      <w:lvlJc w:val="left"/>
+      <w:pPr>
+        <w:ind w:left="6487" w:hanging="360"/>
+      </w:pPr>
+    </w:lvl>
+    <w:lvl w:ilvl="8" w:tplc="0409001B" w:tentative="1">
+      <w:start w:val="1"/>
+      <w:numFmt w:val="lowerRoman"/>
+      <w:lvlText w:val="%9."/>
+      <w:lvlJc w:val="right"/>
+      <w:pPr>
+        <w:ind w:left="7207" w:hanging="180"/>
+      </w:pPr>
+    </w:lvl>
+  </w:abstractNum>
+  <w:abstractNum w:abstractNumId="30" w15:restartNumberingAfterBreak="0">
     <w:nsid w:val="65105F9E"/>
     <w:multiLevelType w:val="hybridMultilevel"/>
     <w:tmpl w:val="D16CB4C2"/>
@@ -10193,7 +11950,7 @@
       </w:pPr>
     </w:lvl>
   </w:abstractNum>
-  <w:abstractNum w:abstractNumId="27" w15:restartNumberingAfterBreak="0">
+  <w:abstractNum w:abstractNumId="31" w15:restartNumberingAfterBreak="0">
     <w:nsid w:val="6A9C38BD"/>
     <w:multiLevelType w:val="multilevel"/>
     <w:tmpl w:val="F81CEC14"/>
@@ -10306,7 +12063,7 @@
       </w:rPr>
     </w:lvl>
   </w:abstractNum>
-  <w:abstractNum w:abstractNumId="28" w15:restartNumberingAfterBreak="0">
+  <w:abstractNum w:abstractNumId="32" w15:restartNumberingAfterBreak="0">
     <w:nsid w:val="6E1A1A24"/>
     <w:multiLevelType w:val="hybridMultilevel"/>
     <w:tmpl w:val="0D56140C"/>
@@ -10392,7 +12149,7 @@
       </w:pPr>
     </w:lvl>
   </w:abstractNum>
-  <w:abstractNum w:abstractNumId="29" w15:restartNumberingAfterBreak="0">
+  <w:abstractNum w:abstractNumId="33" w15:restartNumberingAfterBreak="0">
     <w:nsid w:val="74361047"/>
     <w:multiLevelType w:val="hybridMultilevel"/>
     <w:tmpl w:val="71146B7E"/>
@@ -10481,7 +12238,7 @@
       </w:pPr>
     </w:lvl>
   </w:abstractNum>
-  <w:abstractNum w:abstractNumId="30" w15:restartNumberingAfterBreak="0">
+  <w:abstractNum w:abstractNumId="34" w15:restartNumberingAfterBreak="0">
     <w:nsid w:val="7786308A"/>
     <w:multiLevelType w:val="hybridMultilevel"/>
     <w:tmpl w:val="B57AAFEA"/>
@@ -10693,7 +12450,7 @@
       </w:rPr>
     </w:lvl>
   </w:abstractNum>
-  <w:abstractNum w:abstractNumId="31" w15:restartNumberingAfterBreak="0">
+  <w:abstractNum w:abstractNumId="35" w15:restartNumberingAfterBreak="0">
     <w:nsid w:val="782C09EB"/>
     <w:multiLevelType w:val="hybridMultilevel"/>
     <w:tmpl w:val="5F32639E"/>
@@ -10779,7 +12536,7 @@
       </w:pPr>
     </w:lvl>
   </w:abstractNum>
-  <w:abstractNum w:abstractNumId="32" w15:restartNumberingAfterBreak="0">
+  <w:abstractNum w:abstractNumId="36" w15:restartNumberingAfterBreak="0">
     <w:nsid w:val="7A1C6144"/>
     <w:multiLevelType w:val="hybridMultilevel"/>
     <w:tmpl w:val="6862F22C"/>
@@ -10895,100 +12652,112 @@
     <w:abstractNumId w:val="0"/>
   </w:num>
   <w:num w:numId="2" w16cid:durableId="409935889">
-    <w:abstractNumId w:val="32"/>
+    <w:abstractNumId w:val="36"/>
   </w:num>
   <w:num w:numId="3" w16cid:durableId="798962582">
-    <w:abstractNumId w:val="19"/>
+    <w:abstractNumId w:val="21"/>
   </w:num>
   <w:num w:numId="4" w16cid:durableId="1343512684">
+    <w:abstractNumId w:val="18"/>
+  </w:num>
+  <w:num w:numId="5" w16cid:durableId="716271981">
     <w:abstractNumId w:val="17"/>
   </w:num>
-  <w:num w:numId="5" w16cid:durableId="716271981">
-    <w:abstractNumId w:val="16"/>
+  <w:num w:numId="6" w16cid:durableId="427585302">
+    <w:abstractNumId w:val="34"/>
   </w:num>
-  <w:num w:numId="6" w16cid:durableId="427585302">
+  <w:num w:numId="7" w16cid:durableId="2090468466">
+    <w:abstractNumId w:val="10"/>
+  </w:num>
+  <w:num w:numId="8" w16cid:durableId="1151406900">
+    <w:abstractNumId w:val="24"/>
+  </w:num>
+  <w:num w:numId="9" w16cid:durableId="1326516716">
     <w:abstractNumId w:val="30"/>
   </w:num>
-  <w:num w:numId="7" w16cid:durableId="2090468466">
-    <w:abstractNumId w:val="9"/>
+  <w:num w:numId="10" w16cid:durableId="1847472609">
+    <w:abstractNumId w:val="20"/>
   </w:num>
-  <w:num w:numId="8" w16cid:durableId="1151406900">
+  <w:num w:numId="11" w16cid:durableId="1411805529">
+    <w:abstractNumId w:val="12"/>
+  </w:num>
+  <w:num w:numId="12" w16cid:durableId="424307866">
+    <w:abstractNumId w:val="13"/>
+  </w:num>
+  <w:num w:numId="13" w16cid:durableId="1968314717">
+    <w:abstractNumId w:val="15"/>
+  </w:num>
+  <w:num w:numId="14" w16cid:durableId="1017316190">
     <w:abstractNumId w:val="22"/>
   </w:num>
-  <w:num w:numId="9" w16cid:durableId="1326516716">
-    <w:abstractNumId w:val="26"/>
-  </w:num>
-  <w:num w:numId="10" w16cid:durableId="1847472609">
-    <w:abstractNumId w:val="18"/>
-  </w:num>
-  <w:num w:numId="11" w16cid:durableId="1411805529">
-    <w:abstractNumId w:val="11"/>
-  </w:num>
-  <w:num w:numId="12" w16cid:durableId="424307866">
-    <w:abstractNumId w:val="12"/>
-  </w:num>
-  <w:num w:numId="13" w16cid:durableId="1968314717">
-    <w:abstractNumId w:val="14"/>
-  </w:num>
-  <w:num w:numId="14" w16cid:durableId="1017316190">
-    <w:abstractNumId w:val="20"/>
-  </w:num>
   <w:num w:numId="15" w16cid:durableId="405494084">
-    <w:abstractNumId w:val="21"/>
+    <w:abstractNumId w:val="23"/>
   </w:num>
   <w:num w:numId="16" w16cid:durableId="708645167">
-    <w:abstractNumId w:val="28"/>
+    <w:abstractNumId w:val="32"/>
   </w:num>
   <w:num w:numId="17" w16cid:durableId="378089715">
     <w:abstractNumId w:val="2"/>
   </w:num>
   <w:num w:numId="18" w16cid:durableId="544028956">
-    <w:abstractNumId w:val="4"/>
+    <w:abstractNumId w:val="5"/>
   </w:num>
   <w:num w:numId="19" w16cid:durableId="1599867964">
-    <w:abstractNumId w:val="8"/>
+    <w:abstractNumId w:val="9"/>
   </w:num>
   <w:num w:numId="20" w16cid:durableId="540947341">
-    <w:abstractNumId w:val="15"/>
+    <w:abstractNumId w:val="16"/>
   </w:num>
   <w:num w:numId="21" w16cid:durableId="2063016726">
-    <w:abstractNumId w:val="13"/>
+    <w:abstractNumId w:val="14"/>
   </w:num>
   <w:num w:numId="22" w16cid:durableId="2142141384">
     <w:abstractNumId w:val="1"/>
   </w:num>
   <w:num w:numId="23" w16cid:durableId="1394546239">
+    <w:abstractNumId w:val="8"/>
+  </w:num>
+  <w:num w:numId="24" w16cid:durableId="1825387265">
+    <w:abstractNumId w:val="25"/>
+  </w:num>
+  <w:num w:numId="25" w16cid:durableId="1967614821">
+    <w:abstractNumId w:val="31"/>
+  </w:num>
+  <w:num w:numId="26" w16cid:durableId="98069990">
+    <w:abstractNumId w:val="26"/>
+  </w:num>
+  <w:num w:numId="27" w16cid:durableId="1337616684">
+    <w:abstractNumId w:val="4"/>
+  </w:num>
+  <w:num w:numId="28" w16cid:durableId="1700010471">
+    <w:abstractNumId w:val="35"/>
+  </w:num>
+  <w:num w:numId="29" w16cid:durableId="396513840">
     <w:abstractNumId w:val="7"/>
   </w:num>
-  <w:num w:numId="24" w16cid:durableId="1825387265">
-    <w:abstractNumId w:val="23"/>
+  <w:num w:numId="30" w16cid:durableId="833495029">
+    <w:abstractNumId w:val="33"/>
   </w:num>
-  <w:num w:numId="25" w16cid:durableId="1967614821">
+  <w:num w:numId="31" w16cid:durableId="675764451">
+    <w:abstractNumId w:val="6"/>
+  </w:num>
+  <w:num w:numId="32" w16cid:durableId="985357165">
+    <w:abstractNumId w:val="11"/>
+  </w:num>
+  <w:num w:numId="33" w16cid:durableId="565144941">
     <w:abstractNumId w:val="27"/>
   </w:num>
-  <w:num w:numId="26" w16cid:durableId="98069990">
-    <w:abstractNumId w:val="24"/>
+  <w:num w:numId="34" w16cid:durableId="2128308646">
+    <w:abstractNumId w:val="19"/>
   </w:num>
-  <w:num w:numId="27" w16cid:durableId="1337616684">
+  <w:num w:numId="35" w16cid:durableId="1302465209">
     <w:abstractNumId w:val="3"/>
   </w:num>
-  <w:num w:numId="28" w16cid:durableId="1700010471">
-    <w:abstractNumId w:val="31"/>
-  </w:num>
-  <w:num w:numId="29" w16cid:durableId="396513840">
-    <w:abstractNumId w:val="6"/>
-  </w:num>
-  <w:num w:numId="30" w16cid:durableId="833495029">
+  <w:num w:numId="36" w16cid:durableId="829978407">
     <w:abstractNumId w:val="29"/>
   </w:num>
-  <w:num w:numId="31" w16cid:durableId="675764451">
-    <w:abstractNumId w:val="5"/>
-  </w:num>
-  <w:num w:numId="32" w16cid:durableId="985357165">
-    <w:abstractNumId w:val="10"/>
-  </w:num>
-  <w:num w:numId="33" w16cid:durableId="565144941">
-    <w:abstractNumId w:val="25"/>
+  <w:num w:numId="37" w16cid:durableId="994263560">
+    <w:abstractNumId w:val="28"/>
   </w:num>
 </w:numbering>
 </file>
@@ -12178,6 +13947,18 @@
       <w:ind w:left="480"/>
     </w:pPr>
   </w:style>
+  <w:style w:type="character" w:styleId="UnresolvedMention">
+    <w:name w:val="Unresolved Mention"/>
+    <w:basedOn w:val="DefaultParagraphFont"/>
+    <w:uiPriority w:val="99"/>
+    <w:semiHidden/>
+    <w:unhideWhenUsed/>
+    <w:rsid w:val="008D0186"/>
+    <w:rPr>
+      <w:color w:val="605E5C"/>
+      <w:shd w:val="clear" w:color="auto" w:fill="E1DFDD"/>
+    </w:rPr>
+  </w:style>
 </w:styles>
 </file>
 

</xml_diff>

<commit_message>
Update UI elements for consistency and improved aesthetics
</commit_message>
<xml_diff>
--- a/Documents/Group38_PUSL2023-FinalReport.docx
+++ b/Documents/Group38_PUSL2023-FinalReport.docx
@@ -85,7 +85,7 @@
           <w:lang w:val="en-US" w:bidi="ar-SA"/>
         </w:rPr>
         <w:drawing>
-          <wp:inline distT="0" distB="0" distL="0" distR="0" wp14:anchorId="1DFC39A5" wp14:editId="7ED6BA88">
+          <wp:inline distT="0" distB="0" distL="0" distR="0" wp14:anchorId="1DFC39A5" wp14:editId="0CAA51C4">
             <wp:extent cx="2130725" cy="1364810"/>
             <wp:effectExtent l="0" t="0" r="0" b="0"/>
             <wp:docPr id="14" name="Picture 14"/>
@@ -767,7 +767,6 @@
             <w:pPr>
               <w:pStyle w:val="NoSpacing"/>
             </w:pPr>
-            <w:proofErr w:type="gramStart"/>
             <w:r>
               <w:t>Signed</w:t>
             </w:r>
@@ -777,7 +776,6 @@
             <w:r>
               <w:t>:</w:t>
             </w:r>
-            <w:proofErr w:type="gramEnd"/>
             <w:r>
               <w:t xml:space="preserve">       </w:t>
             </w:r>
@@ -1040,7 +1038,7 @@
           <w:lang w:val="en-US" w:bidi="ar-SA"/>
         </w:rPr>
         <w:drawing>
-          <wp:anchor distT="0" distB="0" distL="114300" distR="114300" simplePos="0" relativeHeight="251660288" behindDoc="0" locked="0" layoutInCell="1" allowOverlap="1" wp14:anchorId="497ED6BC" wp14:editId="62D77600">
+          <wp:anchor distT="0" distB="0" distL="114300" distR="114300" simplePos="0" relativeHeight="251660288" behindDoc="0" locked="0" layoutInCell="1" allowOverlap="1" wp14:anchorId="497ED6BC" wp14:editId="37031786">
             <wp:simplePos x="0" y="0"/>
             <wp:positionH relativeFrom="column">
               <wp:posOffset>3670711</wp:posOffset>
@@ -4606,9 +4604,17 @@
     </w:p>
     <w:p>
       <w:pPr>
-        <w:rPr>
-          <w:sz w:val="22"/>
-          <w:szCs w:val="20"/>
+        <w:pStyle w:val="TableofFigures"/>
+        <w:tabs>
+          <w:tab w:val="right" w:leader="dot" w:pos="10456"/>
+        </w:tabs>
+        <w:rPr>
+          <w:rFonts w:eastAsiaTheme="minorEastAsia"/>
+          <w:noProof/>
+          <w:kern w:val="2"/>
+          <w:szCs w:val="24"/>
+          <w:lang w:val="en-US" w:bidi="ar-SA"/>
+          <w14:ligatures w14:val="standardContextual"/>
         </w:rPr>
       </w:pPr>
       <w:r>
@@ -4632,17 +4638,71 @@
         </w:rPr>
         <w:fldChar w:fldCharType="separate"/>
       </w:r>
-      <w:r>
-        <w:rPr>
-          <w:b/>
-          <w:bCs/>
-          <w:noProof/>
-          <w:sz w:val="22"/>
-          <w:szCs w:val="20"/>
-          <w:lang w:val="en-US"/>
-        </w:rPr>
-        <w:t>No table of figures entries found.</w:t>
-      </w:r>
+      <w:hyperlink w:anchor="_Toc194485330" w:history="1">
+        <w:r>
+          <w:rPr>
+            <w:rStyle w:val="Hyperlink"/>
+            <w:noProof/>
+          </w:rPr>
+          <w:t>Figure 1 - Use Case Diagram</w:t>
+        </w:r>
+        <w:r>
+          <w:rPr>
+            <w:noProof/>
+            <w:webHidden/>
+          </w:rPr>
+          <w:tab/>
+        </w:r>
+        <w:r>
+          <w:rPr>
+            <w:noProof/>
+            <w:webHidden/>
+          </w:rPr>
+          <w:fldChar w:fldCharType="begin"/>
+        </w:r>
+        <w:r>
+          <w:rPr>
+            <w:noProof/>
+            <w:webHidden/>
+          </w:rPr>
+          <w:instrText xml:space="preserve"> PAGEREF _Toc194485330 \h </w:instrText>
+        </w:r>
+        <w:r>
+          <w:rPr>
+            <w:noProof/>
+            <w:webHidden/>
+          </w:rPr>
+        </w:r>
+        <w:r>
+          <w:rPr>
+            <w:noProof/>
+            <w:webHidden/>
+          </w:rPr>
+          <w:fldChar w:fldCharType="separate"/>
+        </w:r>
+        <w:r>
+          <w:rPr>
+            <w:noProof/>
+            <w:webHidden/>
+          </w:rPr>
+          <w:t>6</w:t>
+        </w:r>
+        <w:r>
+          <w:rPr>
+            <w:noProof/>
+            <w:webHidden/>
+          </w:rPr>
+          <w:fldChar w:fldCharType="end"/>
+        </w:r>
+      </w:hyperlink>
+    </w:p>
+    <w:p>
+      <w:pPr>
+        <w:rPr>
+          <w:sz w:val="22"/>
+          <w:szCs w:val="20"/>
+        </w:rPr>
+      </w:pPr>
       <w:r>
         <w:rPr>
           <w:sz w:val="22"/>
@@ -4665,7 +4725,6 @@
           <w:sz w:val="32"/>
           <w:szCs w:val="32"/>
         </w:rPr>
-        <w:lastRenderedPageBreak/>
         <w:t xml:space="preserve">Chapter </w:t>
       </w:r>
       <w:r>
@@ -4872,23 +4931,13 @@
           <w:lang w:val="en-US"/>
         </w:rPr>
       </w:pPr>
-      <w:proofErr w:type="gramStart"/>
-      <w:r>
-        <w:rPr>
-          <w:sz w:val="22"/>
-          <w:szCs w:val="20"/>
-          <w:lang w:val="en-US"/>
-        </w:rPr>
-        <w:t>Limitations :</w:t>
-      </w:r>
-      <w:proofErr w:type="gramEnd"/>
-      <w:r>
-        <w:rPr>
-          <w:sz w:val="22"/>
-          <w:szCs w:val="20"/>
-          <w:lang w:val="en-US"/>
-        </w:rPr>
-        <w:t xml:space="preserve">- </w:t>
+      <w:r>
+        <w:rPr>
+          <w:sz w:val="22"/>
+          <w:szCs w:val="20"/>
+          <w:lang w:val="en-US"/>
+        </w:rPr>
+        <w:t xml:space="preserve">Limitations :- </w:t>
       </w:r>
     </w:p>
     <w:p>
@@ -4959,23 +5008,13 @@
           <w:lang w:val="en-US"/>
         </w:rPr>
       </w:pPr>
-      <w:proofErr w:type="gramStart"/>
-      <w:r>
-        <w:rPr>
-          <w:sz w:val="22"/>
-          <w:szCs w:val="20"/>
-          <w:lang w:val="en-US"/>
-        </w:rPr>
-        <w:t>Unique</w:t>
-      </w:r>
-      <w:proofErr w:type="gramEnd"/>
-      <w:r>
-        <w:rPr>
-          <w:sz w:val="22"/>
-          <w:szCs w:val="20"/>
-          <w:lang w:val="en-US"/>
-        </w:rPr>
-        <w:t xml:space="preserve"> platform to follow professional job opportunities.</w:t>
+      <w:r>
+        <w:rPr>
+          <w:sz w:val="22"/>
+          <w:szCs w:val="20"/>
+          <w:lang w:val="en-US"/>
+        </w:rPr>
+        <w:t>Unique platform to follow professional job opportunities.</w:t>
       </w:r>
     </w:p>
     <w:p>
@@ -5002,23 +5041,13 @@
           <w:lang w:val="en-US"/>
         </w:rPr>
       </w:pPr>
-      <w:proofErr w:type="gramStart"/>
-      <w:r>
-        <w:rPr>
-          <w:sz w:val="22"/>
-          <w:szCs w:val="20"/>
-          <w:lang w:val="en-US"/>
-        </w:rPr>
-        <w:t>IT</w:t>
-      </w:r>
-      <w:proofErr w:type="gramEnd"/>
-      <w:r>
-        <w:rPr>
-          <w:sz w:val="22"/>
-          <w:szCs w:val="20"/>
-          <w:lang w:val="en-US"/>
-        </w:rPr>
-        <w:t xml:space="preserve"> industry needs something beyond professional networking and job searching. TechLink makes this gap by bringing together a marketplace, IT focused discussions, networking, and business/job listings in a mobile application.</w:t>
+      <w:r>
+        <w:rPr>
+          <w:sz w:val="22"/>
+          <w:szCs w:val="20"/>
+          <w:lang w:val="en-US"/>
+        </w:rPr>
+        <w:t>IT industry needs something beyond professional networking and job searching. TechLink makes this gap by bringing together a marketplace, IT focused discussions, networking, and business/job listings in a mobile application.</w:t>
       </w:r>
     </w:p>
     <w:p>
@@ -5037,25 +5066,7 @@
           <w:szCs w:val="20"/>
           <w:lang w:val="en-US"/>
         </w:rPr>
-        <w:t xml:space="preserve">Identified Key </w:t>
-      </w:r>
-      <w:proofErr w:type="gramStart"/>
-      <w:r>
-        <w:rPr>
-          <w:sz w:val="22"/>
-          <w:szCs w:val="20"/>
-          <w:lang w:val="en-US"/>
-        </w:rPr>
-        <w:t>Problems :</w:t>
-      </w:r>
-      <w:proofErr w:type="gramEnd"/>
-      <w:r>
-        <w:rPr>
-          <w:sz w:val="22"/>
-          <w:szCs w:val="20"/>
-          <w:lang w:val="en-US"/>
-        </w:rPr>
-        <w:t>-</w:t>
+        <w:t>Identified Key Problems :-</w:t>
       </w:r>
     </w:p>
     <w:p>
@@ -5078,25 +5089,7 @@
           <w:szCs w:val="20"/>
           <w:lang w:val="en-US"/>
         </w:rPr>
-        <w:t xml:space="preserve">Lack of </w:t>
-      </w:r>
-      <w:proofErr w:type="gramStart"/>
-      <w:r>
-        <w:rPr>
-          <w:sz w:val="22"/>
-          <w:szCs w:val="20"/>
-          <w:lang w:val="en-US"/>
-        </w:rPr>
-        <w:t>IT related</w:t>
-      </w:r>
-      <w:proofErr w:type="gramEnd"/>
-      <w:r>
-        <w:rPr>
-          <w:sz w:val="22"/>
-          <w:szCs w:val="20"/>
-          <w:lang w:val="en-US"/>
-        </w:rPr>
-        <w:t xml:space="preserve"> marketplace - There is no such </w:t>
+        <w:t xml:space="preserve">Lack of IT related marketplace - There is no such </w:t>
       </w:r>
       <w:r>
         <w:rPr>
@@ -5255,25 +5248,7 @@
           <w:szCs w:val="20"/>
           <w:lang w:val="en-US"/>
         </w:rPr>
-        <w:t xml:space="preserve">The major aim of TechLink is to implement a detailed mobile app that consolidates all </w:t>
-      </w:r>
-      <w:proofErr w:type="gramStart"/>
-      <w:r>
-        <w:rPr>
-          <w:sz w:val="22"/>
-          <w:szCs w:val="20"/>
-          <w:lang w:val="en-US"/>
-        </w:rPr>
-        <w:t>features</w:t>
-      </w:r>
-      <w:proofErr w:type="gramEnd"/>
-      <w:r>
-        <w:rPr>
-          <w:sz w:val="22"/>
-          <w:szCs w:val="20"/>
-          <w:lang w:val="en-US"/>
-        </w:rPr>
-        <w:t xml:space="preserve"> that an IT professional, a student or an enthusiast may require in one place.</w:t>
+        <w:t>The major aim of TechLink is to implement a detailed mobile app that consolidates all features that an IT professional, a student or an enthusiast may require in one place.</w:t>
       </w:r>
       <w:r>
         <w:rPr>
@@ -5298,6 +5273,7 @@
           <w:szCs w:val="20"/>
           <w:lang w:val="en-US"/>
         </w:rPr>
+        <w:lastRenderedPageBreak/>
         <w:t>An IT specific marketplace, networking, education, collaboration, job opportunities, and an overall secure environment will integrate into a single unit</w:t>
       </w:r>
       <w:r>
@@ -5346,7 +5322,6 @@
       </w:pPr>
       <w:bookmarkStart w:id="7" w:name="_Toc194415059"/>
       <w:r>
-        <w:lastRenderedPageBreak/>
         <w:t>Objectives</w:t>
       </w:r>
       <w:bookmarkEnd w:id="7"/>
@@ -5371,16 +5346,7 @@
           <w:szCs w:val="20"/>
           <w:lang w:val="en-US"/>
         </w:rPr>
-        <w:t xml:space="preserve">Building an IT centric networking platform - Live podcasts, webinars, and hackathons open for IT professionals to talk about </w:t>
-      </w:r>
-      <w:proofErr w:type="gramStart"/>
-      <w:r>
-        <w:rPr>
-          <w:sz w:val="22"/>
-          <w:szCs w:val="20"/>
-          <w:lang w:val="en-US"/>
-        </w:rPr>
-        <w:t xml:space="preserve">the </w:t>
+        <w:t xml:space="preserve">Building an IT centric networking platform - Live podcasts, webinars, and hackathons open for IT professionals to talk about the </w:t>
       </w:r>
       <w:r>
         <w:rPr>
@@ -5390,7 +5356,6 @@
         </w:rPr>
         <w:t>technological</w:t>
       </w:r>
-      <w:proofErr w:type="gramEnd"/>
       <w:r>
         <w:rPr>
           <w:sz w:val="22"/>
@@ -5517,23 +5482,13 @@
         </w:rPr>
         <w:t xml:space="preserve">TechLink is designed to </w:t>
       </w:r>
-      <w:proofErr w:type="gramStart"/>
-      <w:r>
-        <w:rPr>
-          <w:sz w:val="22"/>
-          <w:szCs w:val="20"/>
-          <w:lang w:val="en-US"/>
-        </w:rPr>
-        <w:t>all</w:t>
-      </w:r>
-      <w:proofErr w:type="gramEnd"/>
-      <w:r>
-        <w:rPr>
-          <w:sz w:val="22"/>
-          <w:szCs w:val="20"/>
-          <w:lang w:val="en-US"/>
-        </w:rPr>
-        <w:t>-in-one</w:t>
+      <w:r>
+        <w:rPr>
+          <w:sz w:val="22"/>
+          <w:szCs w:val="20"/>
+          <w:lang w:val="en-US"/>
+        </w:rPr>
+        <w:t>all-in-one</w:t>
       </w:r>
       <w:r>
         <w:rPr>
@@ -5823,7 +5778,6 @@
           <w:szCs w:val="32"/>
           <w:lang w:val="en-US"/>
         </w:rPr>
-        <w:lastRenderedPageBreak/>
         <w:t>Chapter – 02</w:t>
       </w:r>
       <w:bookmarkEnd w:id="11"/>
@@ -5932,25 +5886,7 @@
           <w:szCs w:val="20"/>
           <w:lang w:val="en-US"/>
         </w:rPr>
-        <w:t xml:space="preserve">Document Analysis – Studying and reviewing academic papers and </w:t>
-      </w:r>
-      <w:proofErr w:type="gramStart"/>
-      <w:r>
-        <w:rPr>
-          <w:sz w:val="22"/>
-          <w:szCs w:val="20"/>
-          <w:lang w:val="en-US"/>
-        </w:rPr>
-        <w:t>researches</w:t>
-      </w:r>
-      <w:proofErr w:type="gramEnd"/>
-      <w:r>
-        <w:rPr>
-          <w:sz w:val="22"/>
-          <w:szCs w:val="20"/>
-          <w:lang w:val="en-US"/>
-        </w:rPr>
-        <w:t xml:space="preserve"> about mobile applications and IT related platforms to get some ideas about their weaknesses.</w:t>
+        <w:t>Document Analysis – Studying and reviewing academic papers and researches about mobile applications and IT related platforms to get some ideas about their weaknesses.</w:t>
       </w:r>
     </w:p>
     <w:p>
@@ -6067,23 +6003,7 @@
           <w:sz w:val="22"/>
           <w:lang w:val="en-US"/>
         </w:rPr>
-        <w:t xml:space="preserve">Networking and Connectivity - Users can like and be followed </w:t>
-      </w:r>
-      <w:proofErr w:type="gramStart"/>
-      <w:r>
-        <w:rPr>
-          <w:sz w:val="22"/>
-          <w:lang w:val="en-US"/>
-        </w:rPr>
-        <w:t>with</w:t>
-      </w:r>
-      <w:proofErr w:type="gramEnd"/>
-      <w:r>
-        <w:rPr>
-          <w:sz w:val="22"/>
-          <w:lang w:val="en-US"/>
-        </w:rPr>
-        <w:t xml:space="preserve"> other IT professionals.</w:t>
+        <w:t>Networking and Connectivity - Users can like and be followed with other IT professionals.</w:t>
       </w:r>
     </w:p>
     <w:p>
@@ -6446,56 +6366,6 @@
     </w:p>
     <w:p>
       <w:pPr>
-        <w:jc w:val="both"/>
-        <w:rPr>
-          <w:sz w:val="22"/>
-          <w:szCs w:val="20"/>
-          <w:lang w:val="en-US"/>
-        </w:rPr>
-      </w:pPr>
-    </w:p>
-    <w:p>
-      <w:pPr>
-        <w:jc w:val="both"/>
-        <w:rPr>
-          <w:sz w:val="22"/>
-          <w:szCs w:val="20"/>
-          <w:lang w:val="en-US"/>
-        </w:rPr>
-      </w:pPr>
-    </w:p>
-    <w:p>
-      <w:pPr>
-        <w:jc w:val="both"/>
-        <w:rPr>
-          <w:sz w:val="22"/>
-          <w:szCs w:val="20"/>
-          <w:lang w:val="en-US"/>
-        </w:rPr>
-      </w:pPr>
-    </w:p>
-    <w:p>
-      <w:pPr>
-        <w:jc w:val="both"/>
-        <w:rPr>
-          <w:sz w:val="22"/>
-          <w:szCs w:val="20"/>
-          <w:lang w:val="en-US"/>
-        </w:rPr>
-      </w:pPr>
-    </w:p>
-    <w:p>
-      <w:pPr>
-        <w:jc w:val="both"/>
-        <w:rPr>
-          <w:sz w:val="22"/>
-          <w:szCs w:val="20"/>
-          <w:lang w:val="en-US"/>
-        </w:rPr>
-      </w:pPr>
-    </w:p>
-    <w:p>
-      <w:pPr>
         <w:pStyle w:val="Heading1"/>
         <w:rPr>
           <w:sz w:val="32"/>
@@ -6547,35 +6417,451 @@
     </w:p>
     <w:p>
       <w:pPr>
+        <w:rPr>
+          <w:lang w:val="en-US"/>
+        </w:rPr>
+      </w:pPr>
+      <w:r>
+        <w:rPr>
+          <w:noProof/>
+        </w:rPr>
+        <mc:AlternateContent>
+          <mc:Choice Requires="wps">
+            <w:drawing>
+              <wp:anchor distT="0" distB="0" distL="114300" distR="114300" simplePos="0" relativeHeight="251668480" behindDoc="0" locked="0" layoutInCell="1" allowOverlap="1" wp14:anchorId="3819F3B8" wp14:editId="68750F2E">
+                <wp:simplePos x="0" y="0"/>
+                <wp:positionH relativeFrom="column">
+                  <wp:posOffset>413385</wp:posOffset>
+                </wp:positionH>
+                <wp:positionV relativeFrom="paragraph">
+                  <wp:posOffset>8662035</wp:posOffset>
+                </wp:positionV>
+                <wp:extent cx="5801995" cy="635"/>
+                <wp:effectExtent l="0" t="0" r="8255" b="8255"/>
+                <wp:wrapNone/>
+                <wp:docPr id="1154697914" name="Text Box 1"/>
+                <wp:cNvGraphicFramePr/>
+                <a:graphic xmlns:a="http://schemas.openxmlformats.org/drawingml/2006/main">
+                  <a:graphicData uri="http://schemas.microsoft.com/office/word/2010/wordprocessingShape">
+                    <wps:wsp>
+                      <wps:cNvSpPr txBox="1"/>
+                      <wps:spPr>
+                        <a:xfrm>
+                          <a:off x="0" y="0"/>
+                          <a:ext cx="5801995" cy="635"/>
+                        </a:xfrm>
+                        <a:prstGeom prst="rect">
+                          <a:avLst/>
+                        </a:prstGeom>
+                        <a:noFill/>
+                        <a:ln>
+                          <a:noFill/>
+                        </a:ln>
+                      </wps:spPr>
+                      <wps:txbx>
+                        <w:txbxContent>
+                          <w:p>
+                            <w:pPr>
+                              <w:pStyle w:val="Caption"/>
+                              <w:jc w:val="center"/>
+                              <w:rPr>
+                                <w:noProof/>
+                                <w:color w:val="auto"/>
+                                <w:szCs w:val="22"/>
+                              </w:rPr>
+                            </w:pPr>
+                            <w:bookmarkStart w:id="19" w:name="_Toc194485330"/>
+                            <w:r>
+                              <w:t xml:space="preserve">Figure </w:t>
+                            </w:r>
+                            <w:r>
+                              <w:fldChar w:fldCharType="begin"/>
+                            </w:r>
+                            <w:r>
+                              <w:instrText xml:space="preserve"> SEQ Figure \* ARABIC </w:instrText>
+                            </w:r>
+                            <w:r>
+                              <w:fldChar w:fldCharType="separate"/>
+                            </w:r>
+                            <w:r>
+                              <w:rPr>
+                                <w:noProof/>
+                              </w:rPr>
+                              <w:t>1</w:t>
+                            </w:r>
+                            <w:r>
+                              <w:fldChar w:fldCharType="end"/>
+                            </w:r>
+                            <w:r>
+                              <w:t xml:space="preserve"> - Use Case Diagram</w:t>
+                            </w:r>
+                            <w:bookmarkEnd w:id="19"/>
+                          </w:p>
+                        </w:txbxContent>
+                      </wps:txbx>
+                      <wps:bodyPr rot="0" spcFirstLastPara="0" vertOverflow="overflow" horzOverflow="overflow" vert="horz" wrap="square" lIns="0" tIns="0" rIns="0" bIns="0" numCol="1" spcCol="0" rtlCol="0" fromWordArt="0" anchor="t" anchorCtr="0" forceAA="0" compatLnSpc="1">
+                        <a:prstTxWarp prst="textNoShape">
+                          <a:avLst/>
+                        </a:prstTxWarp>
+                        <a:spAutoFit/>
+                      </wps:bodyPr>
+                    </wps:wsp>
+                  </a:graphicData>
+                </a:graphic>
+              </wp:anchor>
+            </w:drawing>
+          </mc:Choice>
+          <mc:Fallback>
+            <w:pict>
+              <v:shapetype w14:anchorId="3819F3B8" id="_x0000_t202" coordsize="21600,21600" o:spt="202" path="m,l,21600r21600,l21600,xe">
+                <v:stroke joinstyle="miter"/>
+                <v:path gradientshapeok="t" o:connecttype="rect"/>
+              </v:shapetype>
+              <v:shape id="Text Box 1" o:spid="_x0000_s1026" type="#_x0000_t202" style="position:absolute;margin-left:32.55pt;margin-top:682.05pt;width:456.85pt;height:.05pt;z-index:251668480;visibility:visible;mso-wrap-style:square;mso-wrap-distance-left:9pt;mso-wrap-distance-top:0;mso-wrap-distance-right:9pt;mso-wrap-distance-bottom:0;mso-position-horizontal:absolute;mso-position-horizontal-relative:text;mso-position-vertical:absolute;mso-position-vertical-relative:text;v-text-anchor:top" o:gfxdata="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" filled="f" stroked="f">
+                <v:textbox style="mso-fit-shape-to-text:t" inset="0,0,0,0">
+                  <w:txbxContent>
+                    <w:p>
+                      <w:pPr>
+                        <w:pStyle w:val="Caption"/>
+                        <w:jc w:val="center"/>
+                        <w:rPr>
+                          <w:noProof/>
+                          <w:color w:val="auto"/>
+                          <w:szCs w:val="22"/>
+                        </w:rPr>
+                      </w:pPr>
+                      <w:bookmarkStart w:id="20" w:name="_Toc194485330"/>
+                      <w:r>
+                        <w:t xml:space="preserve">Figure </w:t>
+                      </w:r>
+                      <w:r>
+                        <w:fldChar w:fldCharType="begin"/>
+                      </w:r>
+                      <w:r>
+                        <w:instrText xml:space="preserve"> SEQ Figure \* ARABIC </w:instrText>
+                      </w:r>
+                      <w:r>
+                        <w:fldChar w:fldCharType="separate"/>
+                      </w:r>
+                      <w:r>
+                        <w:rPr>
+                          <w:noProof/>
+                        </w:rPr>
+                        <w:t>1</w:t>
+                      </w:r>
+                      <w:r>
+                        <w:fldChar w:fldCharType="end"/>
+                      </w:r>
+                      <w:r>
+                        <w:t xml:space="preserve"> - Use Case Diagram</w:t>
+                      </w:r>
+                      <w:bookmarkEnd w:id="20"/>
+                    </w:p>
+                  </w:txbxContent>
+                </v:textbox>
+              </v:shape>
+            </w:pict>
+          </mc:Fallback>
+        </mc:AlternateContent>
+      </w:r>
+      <w:r>
+        <w:rPr>
+          <w:noProof/>
+          <w:lang w:val="en-US"/>
+        </w:rPr>
+        <w:drawing>
+          <wp:anchor distT="0" distB="0" distL="114300" distR="114300" simplePos="0" relativeHeight="251666432" behindDoc="0" locked="0" layoutInCell="1" allowOverlap="1" wp14:anchorId="5D4D7E64" wp14:editId="4B7EF7CB">
+            <wp:simplePos x="0" y="0"/>
+            <wp:positionH relativeFrom="margin">
+              <wp:posOffset>413657</wp:posOffset>
+            </wp:positionH>
+            <wp:positionV relativeFrom="page">
+              <wp:posOffset>1053737</wp:posOffset>
+            </wp:positionV>
+            <wp:extent cx="5801995" cy="8525510"/>
+            <wp:effectExtent l="0" t="0" r="8255" b="8890"/>
+            <wp:wrapNone/>
+            <wp:docPr id="504179010" name="Picture 2" descr="A diagram of a diagram&#10;&#10;AI-generated content may be incorrect."/>
+            <wp:cNvGraphicFramePr>
+              <a:graphicFrameLocks xmlns:a="http://schemas.openxmlformats.org/drawingml/2006/main" noChangeAspect="1"/>
+            </wp:cNvGraphicFramePr>
+            <a:graphic xmlns:a="http://schemas.openxmlformats.org/drawingml/2006/main">
+              <a:graphicData uri="http://schemas.openxmlformats.org/drawingml/2006/picture">
+                <pic:pic xmlns:pic="http://schemas.openxmlformats.org/drawingml/2006/picture">
+                  <pic:nvPicPr>
+                    <pic:cNvPr id="504179010" name="Picture 2" descr="A diagram of a diagram&#10;&#10;AI-generated content may be incorrect."/>
+                    <pic:cNvPicPr/>
+                  </pic:nvPicPr>
+                  <pic:blipFill>
+                    <a:blip r:embed="rId12">
+                      <a:extLst>
+                        <a:ext uri="{28A0092B-C50C-407E-A947-70E740481C1C}">
+                          <a14:useLocalDpi xmlns:a14="http://schemas.microsoft.com/office/drawing/2010/main" val="0"/>
+                        </a:ext>
+                      </a:extLst>
+                    </a:blip>
+                    <a:stretch>
+                      <a:fillRect/>
+                    </a:stretch>
+                  </pic:blipFill>
+                  <pic:spPr>
+                    <a:xfrm>
+                      <a:off x="0" y="0"/>
+                      <a:ext cx="5801995" cy="8525510"/>
+                    </a:xfrm>
+                    <a:prstGeom prst="rect">
+                      <a:avLst/>
+                    </a:prstGeom>
+                  </pic:spPr>
+                </pic:pic>
+              </a:graphicData>
+            </a:graphic>
+            <wp14:sizeRelH relativeFrom="margin">
+              <wp14:pctWidth>0</wp14:pctWidth>
+            </wp14:sizeRelH>
+            <wp14:sizeRelV relativeFrom="margin">
+              <wp14:pctHeight>0</wp14:pctHeight>
+            </wp14:sizeRelV>
+          </wp:anchor>
+        </w:drawing>
+      </w:r>
+    </w:p>
+    <w:p>
+      <w:pPr>
+        <w:rPr>
+          <w:lang w:val="en-US"/>
+        </w:rPr>
+      </w:pPr>
+    </w:p>
+    <w:p>
+      <w:pPr>
+        <w:rPr>
+          <w:lang w:val="en-US"/>
+        </w:rPr>
+      </w:pPr>
+    </w:p>
+    <w:p>
+      <w:pPr>
+        <w:rPr>
+          <w:lang w:val="en-US"/>
+        </w:rPr>
+      </w:pPr>
+    </w:p>
+    <w:p>
+      <w:pPr>
+        <w:rPr>
+          <w:lang w:val="en-US"/>
+        </w:rPr>
+      </w:pPr>
+    </w:p>
+    <w:p>
+      <w:pPr>
+        <w:rPr>
+          <w:lang w:val="en-US"/>
+        </w:rPr>
+      </w:pPr>
+    </w:p>
+    <w:p>
+      <w:pPr>
+        <w:rPr>
+          <w:lang w:val="en-US"/>
+        </w:rPr>
+      </w:pPr>
+    </w:p>
+    <w:p>
+      <w:pPr>
+        <w:rPr>
+          <w:lang w:val="en-US"/>
+        </w:rPr>
+      </w:pPr>
+    </w:p>
+    <w:p>
+      <w:pPr>
+        <w:rPr>
+          <w:lang w:val="en-US"/>
+        </w:rPr>
+      </w:pPr>
+    </w:p>
+    <w:p>
+      <w:pPr>
+        <w:rPr>
+          <w:lang w:val="en-US"/>
+        </w:rPr>
+      </w:pPr>
+    </w:p>
+    <w:p>
+      <w:pPr>
+        <w:rPr>
+          <w:lang w:val="en-US"/>
+        </w:rPr>
+      </w:pPr>
+    </w:p>
+    <w:p>
+      <w:pPr>
+        <w:rPr>
+          <w:lang w:val="en-US"/>
+        </w:rPr>
+      </w:pPr>
+    </w:p>
+    <w:p>
+      <w:pPr>
+        <w:rPr>
+          <w:lang w:val="en-US"/>
+        </w:rPr>
+      </w:pPr>
+    </w:p>
+    <w:p>
+      <w:pPr>
+        <w:rPr>
+          <w:lang w:val="en-US"/>
+        </w:rPr>
+      </w:pPr>
+    </w:p>
+    <w:p>
+      <w:pPr>
+        <w:rPr>
+          <w:lang w:val="en-US"/>
+        </w:rPr>
+      </w:pPr>
+    </w:p>
+    <w:p>
+      <w:pPr>
+        <w:rPr>
+          <w:lang w:val="en-US"/>
+        </w:rPr>
+      </w:pPr>
+    </w:p>
+    <w:p>
+      <w:pPr>
+        <w:rPr>
+          <w:lang w:val="en-US"/>
+        </w:rPr>
+      </w:pPr>
+    </w:p>
+    <w:p>
+      <w:pPr>
+        <w:rPr>
+          <w:lang w:val="en-US"/>
+        </w:rPr>
+      </w:pPr>
+    </w:p>
+    <w:p>
+      <w:pPr>
+        <w:rPr>
+          <w:lang w:val="en-US"/>
+        </w:rPr>
+      </w:pPr>
+    </w:p>
+    <w:p>
+      <w:pPr>
+        <w:rPr>
+          <w:lang w:val="en-US"/>
+        </w:rPr>
+      </w:pPr>
+    </w:p>
+    <w:p>
+      <w:pPr>
+        <w:rPr>
+          <w:lang w:val="en-US"/>
+        </w:rPr>
+      </w:pPr>
+    </w:p>
+    <w:p>
+      <w:pPr>
+        <w:rPr>
+          <w:lang w:val="en-US"/>
+        </w:rPr>
+      </w:pPr>
+    </w:p>
+    <w:p>
+      <w:pPr>
+        <w:rPr>
+          <w:lang w:val="en-US"/>
+        </w:rPr>
+      </w:pPr>
+    </w:p>
+    <w:p>
+      <w:pPr>
+        <w:rPr>
+          <w:lang w:val="en-US"/>
+        </w:rPr>
+      </w:pPr>
+    </w:p>
+    <w:p>
+      <w:pPr>
+        <w:rPr>
+          <w:lang w:val="en-US"/>
+        </w:rPr>
+      </w:pPr>
+    </w:p>
+    <w:p>
+      <w:pPr>
+        <w:rPr>
+          <w:lang w:val="en-US"/>
+        </w:rPr>
+      </w:pPr>
+    </w:p>
+    <w:p>
+      <w:pPr>
+        <w:rPr>
+          <w:lang w:val="en-US"/>
+        </w:rPr>
+      </w:pPr>
+    </w:p>
+    <w:p>
+      <w:pPr>
+        <w:rPr>
+          <w:lang w:val="en-US"/>
+        </w:rPr>
+      </w:pPr>
+    </w:p>
+    <w:p>
+      <w:pPr>
         <w:pStyle w:val="Heading2"/>
       </w:pPr>
-      <w:bookmarkStart w:id="19" w:name="_Toc194415071"/>
-      <w:r>
+      <w:bookmarkStart w:id="21" w:name="_Toc194415071"/>
+      <w:r>
+        <w:lastRenderedPageBreak/>
         <w:t>3.2.</w:t>
       </w:r>
       <w:r>
         <w:tab/>
         <w:t>High-Level Diagram</w:t>
       </w:r>
-      <w:bookmarkEnd w:id="19"/>
+      <w:bookmarkEnd w:id="21"/>
     </w:p>
     <w:p>
       <w:pPr>
         <w:pStyle w:val="Heading2"/>
       </w:pPr>
-      <w:bookmarkStart w:id="20" w:name="_Toc194415072"/>
+      <w:bookmarkStart w:id="22" w:name="_Toc194415072"/>
+      <w:r>
+        <w:t>3.3.</w:t>
+      </w:r>
+      <w:r>
+        <w:tab/>
+        <w:t>User Interfaces of the developed System</w:t>
+      </w:r>
+      <w:bookmarkEnd w:id="22"/>
+    </w:p>
+    <w:p>
+      <w:pPr>
+        <w:rPr>
+          <w:lang w:val="en-US"/>
+        </w:rPr>
+      </w:pPr>
       <w:r>
         <w:rPr>
           <w:noProof/>
         </w:rPr>
         <w:drawing>
-          <wp:anchor distT="0" distB="0" distL="114300" distR="114300" simplePos="0" relativeHeight="251661312" behindDoc="0" locked="0" layoutInCell="1" allowOverlap="1" wp14:anchorId="642D3A1E" wp14:editId="13814F9A">
+          <wp:anchor distT="0" distB="0" distL="114300" distR="114300" simplePos="0" relativeHeight="251661312" behindDoc="0" locked="0" layoutInCell="1" allowOverlap="1" wp14:anchorId="642D3A1E" wp14:editId="6F08560A">
             <wp:simplePos x="0" y="0"/>
-            <wp:positionH relativeFrom="column">
-              <wp:posOffset>-404949</wp:posOffset>
+            <wp:positionH relativeFrom="margin">
+              <wp:align>center</wp:align>
             </wp:positionH>
-            <wp:positionV relativeFrom="page">
-              <wp:posOffset>1715589</wp:posOffset>
+            <wp:positionV relativeFrom="paragraph">
+              <wp:posOffset>274139</wp:posOffset>
             </wp:positionV>
             <wp:extent cx="7472045" cy="4240530"/>
             <wp:effectExtent l="0" t="0" r="0" b="7620"/>
@@ -6600,7 +6886,7 @@
                     <pic:cNvPicPr/>
                   </pic:nvPicPr>
                   <pic:blipFill rotWithShape="1">
-                    <a:blip r:embed="rId12" cstate="print">
+                    <a:blip r:embed="rId13" cstate="print">
                       <a:extLst>
                         <a:ext uri="{28A0092B-C50C-407E-A947-70E740481C1C}">
                           <a14:useLocalDpi xmlns:a14="http://schemas.microsoft.com/office/drawing/2010/main" val="0"/>
@@ -6639,21 +6925,6 @@
           </wp:anchor>
         </w:drawing>
       </w:r>
-      <w:r>
-        <w:t>3.3.</w:t>
-      </w:r>
-      <w:r>
-        <w:tab/>
-        <w:t>User Interfaces of the developed System</w:t>
-      </w:r>
-      <w:bookmarkEnd w:id="20"/>
-    </w:p>
-    <w:p>
-      <w:pPr>
-        <w:rPr>
-          <w:lang w:val="en-US"/>
-        </w:rPr>
-      </w:pPr>
     </w:p>
     <w:p>
       <w:pPr>
@@ -6783,7 +7054,7 @@
                     <pic:cNvPicPr/>
                   </pic:nvPicPr>
                   <pic:blipFill>
-                    <a:blip r:embed="rId13">
+                    <a:blip r:embed="rId14">
                       <a:extLst>
                         <a:ext uri="{28A0092B-C50C-407E-A947-70E740481C1C}">
                           <a14:useLocalDpi xmlns:a14="http://schemas.microsoft.com/office/drawing/2010/main" val="0"/>
@@ -6852,7 +7123,7 @@
                     <pic:cNvPicPr/>
                   </pic:nvPicPr>
                   <pic:blipFill>
-                    <a:blip r:embed="rId14">
+                    <a:blip r:embed="rId15">
                       <a:extLst>
                         <a:ext uri="{28A0092B-C50C-407E-A947-70E740481C1C}">
                           <a14:useLocalDpi xmlns:a14="http://schemas.microsoft.com/office/drawing/2010/main" val="0"/>
@@ -7026,7 +7297,7 @@
                     <pic:cNvPicPr/>
                   </pic:nvPicPr>
                   <pic:blipFill>
-                    <a:blip r:embed="rId15">
+                    <a:blip r:embed="rId16">
                       <a:extLst>
                         <a:ext uri="{28A0092B-C50C-407E-A947-70E740481C1C}">
                           <a14:useLocalDpi xmlns:a14="http://schemas.microsoft.com/office/drawing/2010/main" val="0"/>
@@ -7095,7 +7366,7 @@
                     <pic:cNvPicPr/>
                   </pic:nvPicPr>
                   <pic:blipFill>
-                    <a:blip r:embed="rId16">
+                    <a:blip r:embed="rId17">
                       <a:extLst>
                         <a:ext uri="{28A0092B-C50C-407E-A947-70E740481C1C}">
                           <a14:useLocalDpi xmlns:a14="http://schemas.microsoft.com/office/drawing/2010/main" val="0"/>
@@ -7242,17 +7513,16 @@
           <w:lang w:val="en-US"/>
         </w:rPr>
       </w:pPr>
-      <w:bookmarkStart w:id="21" w:name="_Toc194415073"/>
+      <w:bookmarkStart w:id="23" w:name="_Toc194415073"/>
       <w:r>
         <w:rPr>
           <w:sz w:val="32"/>
           <w:szCs w:val="32"/>
           <w:lang w:val="en-US"/>
         </w:rPr>
-        <w:lastRenderedPageBreak/>
         <w:t>Chapter – 04</w:t>
       </w:r>
-      <w:bookmarkEnd w:id="21"/>
+      <w:bookmarkEnd w:id="23"/>
       <w:r>
         <w:rPr>
           <w:sz w:val="32"/>
@@ -7266,7 +7536,7 @@
       <w:pPr>
         <w:pStyle w:val="Heading2"/>
       </w:pPr>
-      <w:bookmarkStart w:id="22" w:name="_Toc194415074"/>
+      <w:bookmarkStart w:id="24" w:name="_Toc194415074"/>
       <w:r>
         <w:t>4.1.</w:t>
       </w:r>
@@ -7274,13 +7544,13 @@
         <w:tab/>
         <w:t>Development Methodology</w:t>
       </w:r>
-      <w:bookmarkEnd w:id="22"/>
+      <w:bookmarkEnd w:id="24"/>
     </w:p>
     <w:p>
       <w:pPr>
         <w:pStyle w:val="Heading3"/>
       </w:pPr>
-      <w:bookmarkStart w:id="23" w:name="_Toc194415075"/>
+      <w:bookmarkStart w:id="25" w:name="_Toc194415075"/>
       <w:r>
         <w:t>4.1.1.</w:t>
       </w:r>
@@ -7288,7 +7558,7 @@
         <w:tab/>
         <w:t>Agile Development Methodology</w:t>
       </w:r>
-      <w:bookmarkEnd w:id="23"/>
+      <w:bookmarkEnd w:id="25"/>
     </w:p>
     <w:p>
       <w:pPr>
@@ -7325,7 +7595,7 @@
       <w:pPr>
         <w:pStyle w:val="Heading3"/>
       </w:pPr>
-      <w:bookmarkStart w:id="24" w:name="_Toc194415076"/>
+      <w:bookmarkStart w:id="26" w:name="_Toc194415076"/>
       <w:r>
         <w:t>4.1.2.</w:t>
       </w:r>
@@ -7339,7 +7609,7 @@
       <w:r>
         <w:t xml:space="preserve"> of the Development</w:t>
       </w:r>
-      <w:bookmarkEnd w:id="24"/>
+      <w:bookmarkEnd w:id="26"/>
     </w:p>
     <w:p>
       <w:pPr>
@@ -7407,7 +7677,23 @@
           <w:szCs w:val="20"/>
           <w:lang w:val="en-US"/>
         </w:rPr>
-        <w:t>Development process – This was divided to phases.</w:t>
+        <w:t>Development process</w:t>
+      </w:r>
+      <w:r>
+        <w:rPr>
+          <w:sz w:val="22"/>
+          <w:szCs w:val="20"/>
+          <w:lang w:val="en-US"/>
+        </w:rPr>
+        <w:t xml:space="preserve"> sprints</w:t>
+      </w:r>
+      <w:r>
+        <w:rPr>
+          <w:sz w:val="22"/>
+          <w:szCs w:val="20"/>
+          <w:lang w:val="en-US"/>
+        </w:rPr>
+        <w:t xml:space="preserve"> – This was divided to phases.</w:t>
       </w:r>
     </w:p>
     <w:p>
@@ -7430,25 +7716,15 @@
           <w:szCs w:val="20"/>
           <w:lang w:val="en-US"/>
         </w:rPr>
-        <w:t xml:space="preserve">Phase </w:t>
-      </w:r>
-      <w:proofErr w:type="gramStart"/>
-      <w:r>
-        <w:rPr>
-          <w:sz w:val="22"/>
-          <w:szCs w:val="20"/>
-          <w:lang w:val="en-US"/>
-        </w:rPr>
-        <w:t>01:-</w:t>
-      </w:r>
-      <w:proofErr w:type="gramEnd"/>
-      <w:r>
-        <w:rPr>
-          <w:sz w:val="22"/>
-          <w:szCs w:val="20"/>
-          <w:lang w:val="en-US"/>
-        </w:rPr>
-        <w:t xml:space="preserve"> Implement Project structure and Firebase.</w:t>
+        <w:t>Sprint</w:t>
+      </w:r>
+      <w:r>
+        <w:rPr>
+          <w:sz w:val="22"/>
+          <w:szCs w:val="20"/>
+          <w:lang w:val="en-US"/>
+        </w:rPr>
+        <w:t xml:space="preserve"> 01:- Implement Project structure and Firebase.</w:t>
       </w:r>
     </w:p>
     <w:p>
@@ -7471,25 +7747,23 @@
           <w:szCs w:val="20"/>
           <w:lang w:val="en-US"/>
         </w:rPr>
-        <w:t xml:space="preserve">Phase </w:t>
-      </w:r>
-      <w:proofErr w:type="gramStart"/>
-      <w:r>
-        <w:rPr>
-          <w:sz w:val="22"/>
-          <w:szCs w:val="20"/>
-          <w:lang w:val="en-US"/>
-        </w:rPr>
-        <w:t>02:-</w:t>
-      </w:r>
-      <w:proofErr w:type="gramEnd"/>
-      <w:r>
-        <w:rPr>
-          <w:sz w:val="22"/>
-          <w:szCs w:val="20"/>
-          <w:lang w:val="en-US"/>
-        </w:rPr>
-        <w:t xml:space="preserve"> Add main screens and contents.</w:t>
+        <w:t>Sprint</w:t>
+      </w:r>
+      <w:r>
+        <w:rPr>
+          <w:sz w:val="22"/>
+          <w:szCs w:val="20"/>
+          <w:lang w:val="en-US"/>
+        </w:rPr>
+        <w:t xml:space="preserve"> </w:t>
+      </w:r>
+      <w:r>
+        <w:rPr>
+          <w:sz w:val="22"/>
+          <w:szCs w:val="20"/>
+          <w:lang w:val="en-US"/>
+        </w:rPr>
+        <w:t>02:- Add main screens and contents.</w:t>
       </w:r>
     </w:p>
     <w:p>
@@ -7512,25 +7786,23 @@
           <w:szCs w:val="20"/>
           <w:lang w:val="en-US"/>
         </w:rPr>
-        <w:t xml:space="preserve">Phase </w:t>
-      </w:r>
-      <w:proofErr w:type="gramStart"/>
-      <w:r>
-        <w:rPr>
-          <w:sz w:val="22"/>
-          <w:szCs w:val="20"/>
-          <w:lang w:val="en-US"/>
-        </w:rPr>
-        <w:t>03:-</w:t>
-      </w:r>
-      <w:proofErr w:type="gramEnd"/>
-      <w:r>
-        <w:rPr>
-          <w:sz w:val="22"/>
-          <w:szCs w:val="20"/>
-          <w:lang w:val="en-US"/>
-        </w:rPr>
-        <w:t xml:space="preserve"> Enhancing UI elements.</w:t>
+        <w:t>Sprint</w:t>
+      </w:r>
+      <w:r>
+        <w:rPr>
+          <w:sz w:val="22"/>
+          <w:szCs w:val="20"/>
+          <w:lang w:val="en-US"/>
+        </w:rPr>
+        <w:t xml:space="preserve"> </w:t>
+      </w:r>
+      <w:r>
+        <w:rPr>
+          <w:sz w:val="22"/>
+          <w:szCs w:val="20"/>
+          <w:lang w:val="en-US"/>
+        </w:rPr>
+        <w:t>03:- Enhancing UI elements.</w:t>
       </w:r>
     </w:p>
     <w:p>
@@ -7553,25 +7825,23 @@
           <w:szCs w:val="20"/>
           <w:lang w:val="en-US"/>
         </w:rPr>
-        <w:t xml:space="preserve">Phase </w:t>
-      </w:r>
-      <w:proofErr w:type="gramStart"/>
-      <w:r>
-        <w:rPr>
-          <w:sz w:val="22"/>
-          <w:szCs w:val="20"/>
-          <w:lang w:val="en-US"/>
-        </w:rPr>
-        <w:t>04:-</w:t>
-      </w:r>
-      <w:proofErr w:type="gramEnd"/>
-      <w:r>
-        <w:rPr>
-          <w:sz w:val="22"/>
-          <w:szCs w:val="20"/>
-          <w:lang w:val="en-US"/>
-        </w:rPr>
-        <w:t xml:space="preserve"> Learning resources and final refinements.</w:t>
+        <w:t>Sprint</w:t>
+      </w:r>
+      <w:r>
+        <w:rPr>
+          <w:sz w:val="22"/>
+          <w:szCs w:val="20"/>
+          <w:lang w:val="en-US"/>
+        </w:rPr>
+        <w:t xml:space="preserve"> </w:t>
+      </w:r>
+      <w:r>
+        <w:rPr>
+          <w:sz w:val="22"/>
+          <w:szCs w:val="20"/>
+          <w:lang w:val="en-US"/>
+        </w:rPr>
+        <w:t>04:- Learning resources and final refinements.</w:t>
       </w:r>
     </w:p>
     <w:p>
@@ -7658,7 +7928,7 @@
       <w:pPr>
         <w:pStyle w:val="Heading2"/>
       </w:pPr>
-      <w:bookmarkStart w:id="25" w:name="_Toc194415077"/>
+      <w:bookmarkStart w:id="27" w:name="_Toc194415077"/>
       <w:r>
         <w:t>4.2.</w:t>
       </w:r>
@@ -7666,7 +7936,7 @@
         <w:tab/>
         <w:t>Technologies and Tools used</w:t>
       </w:r>
-      <w:bookmarkEnd w:id="25"/>
+      <w:bookmarkEnd w:id="27"/>
     </w:p>
     <w:p>
       <w:pPr>
@@ -7767,7 +8037,7 @@
       <w:pPr>
         <w:pStyle w:val="Heading2"/>
       </w:pPr>
-      <w:bookmarkStart w:id="26" w:name="_Toc194415078"/>
+      <w:bookmarkStart w:id="28" w:name="_Toc194415078"/>
       <w:r>
         <w:t>4.3</w:t>
       </w:r>
@@ -7778,7 +8048,7 @@
         <w:tab/>
         <w:t>Future Implementation</w:t>
       </w:r>
-      <w:bookmarkEnd w:id="26"/>
+      <w:bookmarkEnd w:id="28"/>
     </w:p>
     <w:p>
       <w:pPr>
@@ -7996,23 +8266,22 @@
           <w:lang w:val="en-US"/>
         </w:rPr>
       </w:pPr>
-      <w:bookmarkStart w:id="27" w:name="_Toc194415079"/>
+      <w:bookmarkStart w:id="29" w:name="_Toc194415079"/>
       <w:r>
         <w:rPr>
           <w:sz w:val="32"/>
           <w:szCs w:val="32"/>
           <w:lang w:val="en-US"/>
         </w:rPr>
-        <w:lastRenderedPageBreak/>
         <w:t>Chapter – 05</w:t>
       </w:r>
-      <w:bookmarkEnd w:id="27"/>
+      <w:bookmarkEnd w:id="29"/>
     </w:p>
     <w:p>
       <w:pPr>
         <w:pStyle w:val="Heading2"/>
       </w:pPr>
-      <w:bookmarkStart w:id="28" w:name="_Toc194415080"/>
+      <w:bookmarkStart w:id="30" w:name="_Toc194415080"/>
       <w:r>
         <w:t>5.1.</w:t>
       </w:r>
@@ -8020,7 +8289,7 @@
         <w:tab/>
         <w:t>Individual Contribution</w:t>
       </w:r>
-      <w:bookmarkEnd w:id="28"/>
+      <w:bookmarkEnd w:id="30"/>
     </w:p>
     <w:p>
       <w:pPr>
@@ -8069,21 +8338,7 @@
         <w:rPr>
           <w:lang w:val="en-US"/>
         </w:rPr>
-        <w:t xml:space="preserve">10952463 – Dulaj </w:t>
-      </w:r>
-      <w:proofErr w:type="gramStart"/>
-      <w:r>
-        <w:rPr>
-          <w:lang w:val="en-US"/>
-        </w:rPr>
-        <w:t>Hewage :</w:t>
-      </w:r>
-      <w:proofErr w:type="gramEnd"/>
-      <w:r>
-        <w:rPr>
-          <w:lang w:val="en-US"/>
-        </w:rPr>
-        <w:t xml:space="preserve">- </w:t>
+        <w:t xml:space="preserve">10952463 – Dulaj Hewage :- </w:t>
       </w:r>
     </w:p>
     <w:p>
@@ -8109,18 +8364,7 @@
       </w:r>
       <w:proofErr w:type="spellEnd"/>
       <w:r>
-        <w:t xml:space="preserve"> </w:t>
-      </w:r>
-      <w:proofErr w:type="gramStart"/>
-      <w:r>
-        <w:t>Wijesinghe</w:t>
-      </w:r>
-      <w:r>
-        <w:t xml:space="preserve"> :</w:t>
-      </w:r>
-      <w:proofErr w:type="gramEnd"/>
-      <w:r>
-        <w:t xml:space="preserve">- </w:t>
+        <w:t xml:space="preserve"> Wijesinghe :- </w:t>
       </w:r>
     </w:p>
     <w:p>
@@ -8149,17 +8393,12 @@
         <w:t xml:space="preserve"> </w:t>
       </w:r>
       <w:proofErr w:type="spellStart"/>
-      <w:proofErr w:type="gramStart"/>
       <w:r>
         <w:t>Sirimewan</w:t>
       </w:r>
       <w:proofErr w:type="spellEnd"/>
       <w:r>
-        <w:t xml:space="preserve"> :</w:t>
-      </w:r>
-      <w:proofErr w:type="gramEnd"/>
-      <w:r>
-        <w:t xml:space="preserve">- </w:t>
+        <w:t xml:space="preserve"> :- </w:t>
       </w:r>
     </w:p>
     <w:p>
@@ -8196,17 +8435,12 @@
         <w:t xml:space="preserve"> </w:t>
       </w:r>
       <w:proofErr w:type="spellStart"/>
-      <w:proofErr w:type="gramStart"/>
       <w:r>
         <w:t>Theekshana</w:t>
       </w:r>
       <w:proofErr w:type="spellEnd"/>
       <w:r>
-        <w:t xml:space="preserve"> :</w:t>
-      </w:r>
-      <w:proofErr w:type="gramEnd"/>
-      <w:r>
-        <w:t xml:space="preserve">- </w:t>
+        <w:t xml:space="preserve"> :- </w:t>
       </w:r>
     </w:p>
     <w:p>
@@ -8232,18 +8466,10 @@
       </w:r>
       <w:proofErr w:type="spellEnd"/>
       <w:r>
-        <w:t xml:space="preserve"> </w:t>
-      </w:r>
-      <w:proofErr w:type="gramStart"/>
-      <w:r>
-        <w:t>Perera</w:t>
-      </w:r>
-      <w:r>
-        <w:t xml:space="preserve"> :</w:t>
-      </w:r>
-      <w:proofErr w:type="gramEnd"/>
-      <w:r>
-        <w:t xml:space="preserve">- </w:t>
+        <w:t xml:space="preserve"> Perera</w:t>
+      </w:r>
+      <w:r>
+        <w:t xml:space="preserve"> :- </w:t>
       </w:r>
     </w:p>
     <w:p>
@@ -8269,18 +8495,10 @@
       </w:r>
       <w:proofErr w:type="spellEnd"/>
       <w:r>
-        <w:t xml:space="preserve"> </w:t>
-      </w:r>
-      <w:proofErr w:type="gramStart"/>
-      <w:r>
-        <w:t>Abeykoon</w:t>
-      </w:r>
-      <w:r>
-        <w:t xml:space="preserve"> :</w:t>
-      </w:r>
-      <w:proofErr w:type="gramEnd"/>
-      <w:r>
-        <w:t xml:space="preserve">- </w:t>
+        <w:t xml:space="preserve"> Abeykoon</w:t>
+      </w:r>
+      <w:r>
+        <w:t xml:space="preserve"> :- </w:t>
       </w:r>
     </w:p>
     <w:p>
@@ -8304,17 +8522,12 @@
         <w:t xml:space="preserve">Rathnayaka </w:t>
       </w:r>
       <w:proofErr w:type="spellStart"/>
-      <w:proofErr w:type="gramStart"/>
       <w:r>
         <w:t>Rathnayaka</w:t>
       </w:r>
       <w:proofErr w:type="spellEnd"/>
       <w:r>
-        <w:t xml:space="preserve"> :</w:t>
-      </w:r>
-      <w:proofErr w:type="gramEnd"/>
-      <w:r>
-        <w:t xml:space="preserve">- </w:t>
+        <w:t xml:space="preserve"> :- </w:t>
       </w:r>
     </w:p>
     <w:p>
@@ -8347,7 +8560,7 @@
           <w:lang w:val="en-US"/>
         </w:rPr>
       </w:pPr>
-      <w:hyperlink r:id="rId17" w:history="1">
+      <w:hyperlink r:id="rId18" w:history="1">
         <w:r>
           <w:rPr>
             <w:rStyle w:val="Hyperlink"/>
@@ -8380,9 +8593,12 @@
       </w:pPr>
     </w:p>
     <w:sectPr>
+      <w:footerReference w:type="default" r:id="rId19"/>
       <w:pgSz w:w="11906" w:h="16838"/>
-      <w:pgMar w:top="567" w:right="720" w:bottom="397" w:left="720" w:header="709" w:footer="709" w:gutter="0"/>
+      <w:pgMar w:top="567" w:right="720" w:bottom="397" w:left="720" w:header="0" w:footer="0" w:gutter="0"/>
+      <w:pgNumType w:start="0"/>
       <w:cols w:space="708"/>
+      <w:titlePg/>
       <w:docGrid w:linePitch="360"/>
     </w:sectPr>
   </w:body>
@@ -8412,6 +8628,59 @@
     </w:p>
   </w:endnote>
 </w:endnotes>
+</file>
+
+<file path=word/footer1.xml><?xml version="1.0" encoding="utf-8"?>
+<w:ftr xmlns:wpc="http://schemas.microsoft.com/office/word/2010/wordprocessingCanvas" xmlns:cx="http://schemas.microsoft.com/office/drawing/2014/chartex" xmlns:cx1="http://schemas.microsoft.com/office/drawing/2015/9/8/chartex" xmlns:cx2="http://schemas.microsoft.com/office/drawing/2015/10/21/chartex" xmlns:cx3="http://schemas.microsoft.com/office/drawing/2016/5/9/chartex" xmlns:cx4="http://schemas.microsoft.com/office/drawing/2016/5/10/chartex" xmlns:cx5="http://schemas.microsoft.com/office/drawing/2016/5/11/chartex" xmlns:cx6="http://schemas.microsoft.com/office/drawing/2016/5/12/chartex" xmlns:cx7="http://schemas.microsoft.com/office/drawing/2016/5/13/chartex" xmlns:cx8="http://schemas.microsoft.com/office/drawing/2016/5/14/chartex" xmlns:mc="http://schemas.openxmlformats.org/markup-compatibility/2006" xmlns:aink="http://schemas.microsoft.com/office/drawing/2016/ink" xmlns:am3d="http://schemas.microsoft.com/office/drawing/2017/model3d" xmlns:o="urn:schemas-microsoft-com:office:office" xmlns:oel="http://schemas.microsoft.com/office/2019/extlst" xmlns:r="http://schemas.openxmlformats.org/officeDocument/2006/relationships" xmlns:m="http://schemas.openxmlformats.org/officeDocument/2006/math" xmlns:v="urn:schemas-microsoft-com:vml" xmlns:wp14="http://schemas.microsoft.com/office/word/2010/wordprocessingDrawing" xmlns:wp="http://schemas.openxmlformats.org/drawingml/2006/wordprocessingDrawing" xmlns:w10="urn:schemas-microsoft-com:office:word" xmlns:w="http://schemas.openxmlformats.org/wordprocessingml/2006/main" xmlns:w14="http://schemas.microsoft.com/office/word/2010/wordml" xmlns:w15="http://schemas.microsoft.com/office/word/2012/wordml" xmlns:w16cex="http://schemas.microsoft.com/office/word/2018/wordml/cex" xmlns:w16cid="http://schemas.microsoft.com/office/word/2016/wordml/cid" xmlns:w16="http://schemas.microsoft.com/office/word/2018/wordml" xmlns:w16du="http://schemas.microsoft.com/office/word/2023/wordml/word16du" xmlns:w16sdtdh="http://schemas.microsoft.com/office/word/2020/wordml/sdtdatahash" xmlns:w16sdtfl="http://schemas.microsoft.com/office/word/2024/wordml/sdtformatlock" xmlns:w16se="http://schemas.microsoft.com/office/word/2015/wordml/symex" xmlns:wpg="http://schemas.microsoft.com/office/word/2010/wordprocessingGroup" xmlns:wpi="http://schemas.microsoft.com/office/word/2010/wordprocessingInk" xmlns:wne="http://schemas.microsoft.com/office/word/2006/wordml" xmlns:wps="http://schemas.microsoft.com/office/word/2010/wordprocessingShape" mc:Ignorable="w14 w15 w16se w16cid w16 w16cex w16sdtdh w16sdtfl w16du wp14">
+  <w:sdt>
+    <w:sdtPr>
+      <w:id w:val="924005956"/>
+      <w:docPartObj>
+        <w:docPartGallery w:val="Page Numbers (Bottom of Page)"/>
+        <w:docPartUnique/>
+      </w:docPartObj>
+    </w:sdtPr>
+    <w:sdtEndPr>
+      <w:rPr>
+        <w:noProof/>
+      </w:rPr>
+    </w:sdtEndPr>
+    <w:sdtContent>
+      <w:p>
+        <w:pPr>
+          <w:pStyle w:val="Footer"/>
+          <w:jc w:val="center"/>
+        </w:pPr>
+        <w:r>
+          <w:fldChar w:fldCharType="begin"/>
+        </w:r>
+        <w:r>
+          <w:instrText xml:space="preserve"> PAGE   \* MERGEFORMAT </w:instrText>
+        </w:r>
+        <w:r>
+          <w:fldChar w:fldCharType="separate"/>
+        </w:r>
+        <w:r>
+          <w:rPr>
+            <w:noProof/>
+          </w:rPr>
+          <w:t>2</w:t>
+        </w:r>
+        <w:r>
+          <w:rPr>
+            <w:noProof/>
+          </w:rPr>
+          <w:fldChar w:fldCharType="end"/>
+        </w:r>
+      </w:p>
+    </w:sdtContent>
+  </w:sdt>
+  <w:p>
+    <w:pPr>
+      <w:pStyle w:val="Footer"/>
+    </w:pPr>
+  </w:p>
+</w:ftr>
 </file>
 
 <file path=word/footnotes.xml><?xml version="1.0" encoding="utf-8"?>
@@ -13902,7 +14171,6 @@
     <w:basedOn w:val="Normal"/>
     <w:next w:val="Normal"/>
     <w:uiPriority w:val="99"/>
-    <w:semiHidden/>
     <w:unhideWhenUsed/>
     <w:rsid w:val="00C4465D"/>
     <w:pPr>
@@ -13957,6 +14225,24 @@
     <w:rPr>
       <w:color w:val="605E5C"/>
       <w:shd w:val="clear" w:color="auto" w:fill="E1DFDD"/>
+    </w:rPr>
+  </w:style>
+  <w:style w:type="paragraph" w:styleId="Caption">
+    <w:name w:val="caption"/>
+    <w:basedOn w:val="Normal"/>
+    <w:next w:val="Normal"/>
+    <w:uiPriority w:val="35"/>
+    <w:unhideWhenUsed/>
+    <w:rsid w:val="006E7764"/>
+    <w:pPr>
+      <w:spacing w:line="240" w:lineRule="auto"/>
+    </w:pPr>
+    <w:rPr>
+      <w:i/>
+      <w:iCs/>
+      <w:color w:val="1F497D" w:themeColor="text2"/>
+      <w:sz w:val="18"/>
+      <w:szCs w:val="18"/>
     </w:rPr>
   </w:style>
 </w:styles>

</xml_diff>